<commit_message>
add table and front changes
</commit_message>
<xml_diff>
--- a/Major-Project-Final.docx
+++ b/Major-Project-Final.docx
@@ -87,6 +87,7 @@
         <w:rPr>
           <w:b/>
           <w:bCs/>
+          <w:noProof/>
           <w:sz w:val="32"/>
           <w:szCs w:val="28"/>
           <w:lang w:eastAsia="en-AU"/>
@@ -619,6 +620,303 @@
       <w:bookmarkEnd w:id="2"/>
       <w:r>
         <w:lastRenderedPageBreak/>
+        <w:t>Declaration</w:t>
+      </w:r>
+    </w:p>
+    <w:p>
+      <w:pPr>
+        <w:pStyle w:val="Heading1"/>
+      </w:pPr>
+    </w:p>
+    <w:p>
+      <w:pPr>
+        <w:pStyle w:val="Heading1"/>
+      </w:pPr>
+    </w:p>
+    <w:p>
+      <w:pPr>
+        <w:pStyle w:val="Heading1"/>
+      </w:pPr>
+    </w:p>
+    <w:p>
+      <w:pPr>
+        <w:pStyle w:val="Heading1"/>
+      </w:pPr>
+    </w:p>
+    <w:p>
+      <w:pPr>
+        <w:pStyle w:val="Heading1"/>
+      </w:pPr>
+    </w:p>
+    <w:p>
+      <w:pPr>
+        <w:pStyle w:val="Heading1"/>
+      </w:pPr>
+    </w:p>
+    <w:p>
+      <w:pPr>
+        <w:pStyle w:val="Heading1"/>
+      </w:pPr>
+    </w:p>
+    <w:p>
+      <w:pPr>
+        <w:pStyle w:val="Heading1"/>
+      </w:pPr>
+    </w:p>
+    <w:p>
+      <w:pPr>
+        <w:pStyle w:val="Heading1"/>
+      </w:pPr>
+    </w:p>
+    <w:p>
+      <w:pPr>
+        <w:pStyle w:val="Heading1"/>
+      </w:pPr>
+    </w:p>
+    <w:p>
+      <w:pPr>
+        <w:pStyle w:val="Heading1"/>
+      </w:pPr>
+    </w:p>
+    <w:p>
+      <w:pPr>
+        <w:pStyle w:val="Heading1"/>
+      </w:pPr>
+    </w:p>
+    <w:p>
+      <w:pPr>
+        <w:pStyle w:val="Heading1"/>
+      </w:pPr>
+    </w:p>
+    <w:p>
+      <w:pPr>
+        <w:pStyle w:val="Heading1"/>
+      </w:pPr>
+    </w:p>
+    <w:p>
+      <w:pPr>
+        <w:pStyle w:val="Heading1"/>
+      </w:pPr>
+    </w:p>
+    <w:p>
+      <w:pPr>
+        <w:pStyle w:val="Heading1"/>
+      </w:pPr>
+    </w:p>
+    <w:p>
+      <w:pPr>
+        <w:pStyle w:val="Heading1"/>
+      </w:pPr>
+    </w:p>
+    <w:p>
+      <w:pPr>
+        <w:pStyle w:val="Heading1"/>
+      </w:pPr>
+    </w:p>
+    <w:p>
+      <w:pPr>
+        <w:pStyle w:val="Heading1"/>
+      </w:pPr>
+      <w:r>
+        <w:lastRenderedPageBreak/>
+        <w:t>Certificate of Approval</w:t>
+      </w:r>
+    </w:p>
+    <w:p>
+      <w:pPr>
+        <w:pStyle w:val="Heading1"/>
+      </w:pPr>
+    </w:p>
+    <w:p>
+      <w:pPr>
+        <w:pStyle w:val="Heading1"/>
+      </w:pPr>
+    </w:p>
+    <w:p>
+      <w:pPr>
+        <w:pStyle w:val="Heading1"/>
+      </w:pPr>
+    </w:p>
+    <w:p>
+      <w:pPr>
+        <w:pStyle w:val="Heading1"/>
+      </w:pPr>
+    </w:p>
+    <w:p>
+      <w:pPr>
+        <w:pStyle w:val="Heading1"/>
+      </w:pPr>
+    </w:p>
+    <w:p>
+      <w:pPr>
+        <w:pStyle w:val="Heading1"/>
+      </w:pPr>
+    </w:p>
+    <w:p>
+      <w:pPr>
+        <w:pStyle w:val="Heading1"/>
+      </w:pPr>
+    </w:p>
+    <w:p>
+      <w:pPr>
+        <w:pStyle w:val="Heading1"/>
+      </w:pPr>
+    </w:p>
+    <w:p>
+      <w:pPr>
+        <w:pStyle w:val="Heading1"/>
+      </w:pPr>
+    </w:p>
+    <w:p>
+      <w:pPr>
+        <w:pStyle w:val="Heading1"/>
+      </w:pPr>
+    </w:p>
+    <w:p>
+      <w:pPr>
+        <w:pStyle w:val="Heading1"/>
+      </w:pPr>
+    </w:p>
+    <w:p>
+      <w:pPr>
+        <w:pStyle w:val="Heading1"/>
+      </w:pPr>
+    </w:p>
+    <w:p>
+      <w:pPr>
+        <w:pStyle w:val="Heading1"/>
+      </w:pPr>
+    </w:p>
+    <w:p>
+      <w:pPr>
+        <w:pStyle w:val="Heading1"/>
+      </w:pPr>
+    </w:p>
+    <w:p>
+      <w:pPr>
+        <w:pStyle w:val="Heading1"/>
+      </w:pPr>
+    </w:p>
+    <w:p>
+      <w:pPr>
+        <w:pStyle w:val="Heading1"/>
+      </w:pPr>
+    </w:p>
+    <w:p>
+      <w:pPr>
+        <w:pStyle w:val="Heading1"/>
+      </w:pPr>
+    </w:p>
+    <w:p>
+      <w:pPr>
+        <w:pStyle w:val="Heading1"/>
+      </w:pPr>
+    </w:p>
+    <w:p>
+      <w:pPr>
+        <w:pStyle w:val="Heading1"/>
+      </w:pPr>
+      <w:r>
+        <w:lastRenderedPageBreak/>
+        <w:t>Copyright</w:t>
+      </w:r>
+    </w:p>
+    <w:p>
+      <w:pPr>
+        <w:pStyle w:val="Heading1"/>
+      </w:pPr>
+    </w:p>
+    <w:p>
+      <w:pPr>
+        <w:pStyle w:val="Heading1"/>
+      </w:pPr>
+    </w:p>
+    <w:p>
+      <w:pPr>
+        <w:pStyle w:val="Heading1"/>
+      </w:pPr>
+    </w:p>
+    <w:p>
+      <w:pPr>
+        <w:pStyle w:val="Heading1"/>
+      </w:pPr>
+    </w:p>
+    <w:p>
+      <w:pPr>
+        <w:pStyle w:val="Heading1"/>
+      </w:pPr>
+    </w:p>
+    <w:p>
+      <w:pPr>
+        <w:pStyle w:val="Heading1"/>
+      </w:pPr>
+    </w:p>
+    <w:p>
+      <w:pPr>
+        <w:pStyle w:val="Heading1"/>
+      </w:pPr>
+    </w:p>
+    <w:p>
+      <w:pPr>
+        <w:pStyle w:val="Heading1"/>
+      </w:pPr>
+    </w:p>
+    <w:p>
+      <w:pPr>
+        <w:pStyle w:val="Heading1"/>
+      </w:pPr>
+    </w:p>
+    <w:p>
+      <w:pPr>
+        <w:pStyle w:val="Heading1"/>
+      </w:pPr>
+    </w:p>
+    <w:p>
+      <w:pPr>
+        <w:pStyle w:val="Heading1"/>
+      </w:pPr>
+    </w:p>
+    <w:p>
+      <w:pPr>
+        <w:pStyle w:val="Heading1"/>
+      </w:pPr>
+    </w:p>
+    <w:p>
+      <w:pPr>
+        <w:pStyle w:val="Heading1"/>
+      </w:pPr>
+    </w:p>
+    <w:p>
+      <w:pPr>
+        <w:pStyle w:val="Heading1"/>
+      </w:pPr>
+    </w:p>
+    <w:p>
+      <w:pPr>
+        <w:pStyle w:val="Heading1"/>
+      </w:pPr>
+    </w:p>
+    <w:p>
+      <w:pPr>
+        <w:pStyle w:val="Heading1"/>
+      </w:pPr>
+    </w:p>
+    <w:p>
+      <w:pPr>
+        <w:pStyle w:val="Heading1"/>
+      </w:pPr>
+    </w:p>
+    <w:p>
+      <w:pPr>
+        <w:pStyle w:val="Heading1"/>
+      </w:pPr>
+    </w:p>
+    <w:p>
+      <w:pPr>
+        <w:pStyle w:val="Heading1"/>
+      </w:pPr>
+      <w:r>
+        <w:lastRenderedPageBreak/>
         <w:t>ACKNOWLEDGEMENT</w:t>
       </w:r>
       <w:bookmarkEnd w:id="3"/>
@@ -673,7 +971,31 @@
         <w:rPr>
           <w14:ligatures w14:val="standardContextual"/>
         </w:rPr>
-        <w:t>commeette</w:t>
+        <w:t>comm</w:t>
+      </w:r>
+      <w:r>
+        <w:rPr>
+          <w14:ligatures w14:val="standardContextual"/>
+        </w:rPr>
+        <w:t>i</w:t>
+      </w:r>
+      <w:r>
+        <w:rPr>
+          <w14:ligatures w14:val="standardContextual"/>
+        </w:rPr>
+        <w:t>t</w:t>
+      </w:r>
+      <w:r>
+        <w:rPr>
+          <w14:ligatures w14:val="standardContextual"/>
+        </w:rPr>
+        <w:t>e</w:t>
+      </w:r>
+      <w:r>
+        <w:rPr>
+          <w14:ligatures w14:val="standardContextual"/>
+        </w:rPr>
+        <w:t>e</w:t>
       </w:r>
       <w:proofErr w:type="spellEnd"/>
       <w:r>
@@ -2868,25 +3190,67 @@
         </w:p>
       </w:sdtContent>
     </w:sdt>
-    <w:bookmarkStart w:id="18" w:name="_Toc147103849" w:displacedByCustomXml="prev"/>
-    <w:bookmarkStart w:id="19" w:name="_Toc136939885" w:displacedByCustomXml="prev"/>
+    <w:bookmarkStart w:id="18" w:name="_Toc136939885" w:displacedByCustomXml="prev"/>
+    <w:bookmarkStart w:id="19" w:name="_Toc147103849" w:displacedByCustomXml="prev"/>
     <w:p>
       <w:pPr>
         <w:pStyle w:val="Heading1"/>
         <w:spacing w:after="357"/>
       </w:pPr>
+      <w:r>
+        <w:lastRenderedPageBreak/>
+        <w:t>List of Abbreviations</w:t>
+      </w:r>
     </w:p>
     <w:p/>
     <w:p/>
+    <w:p/>
+    <w:p/>
+    <w:p/>
+    <w:p/>
+    <w:p/>
+    <w:p/>
+    <w:p/>
+    <w:p/>
+    <w:p/>
+    <w:p/>
+    <w:p/>
+    <w:p/>
+    <w:p/>
+    <w:p/>
+    <w:p/>
+    <w:p/>
+    <w:p/>
+    <w:p/>
+    <w:p/>
+    <w:p/>
+    <w:p/>
+    <w:p/>
+    <w:p/>
+    <w:p/>
+    <w:p/>
+    <w:p/>
+    <w:p/>
+    <w:p/>
+    <w:p/>
+    <w:p/>
+    <w:p/>
+    <w:p/>
+    <w:p/>
+    <w:p/>
+    <w:p/>
+    <w:p/>
+    <w:p/>
+    <w:p/>
+    <w:p/>
     <w:p>
       <w:pPr>
         <w:pStyle w:val="Heading1"/>
       </w:pPr>
-      <w:bookmarkStart w:id="20" w:name="_Toc169980876"/>
-      <w:r>
+      <w:r>
+        <w:lastRenderedPageBreak/>
         <w:t>LIST OF FIGURES</w:t>
       </w:r>
-      <w:bookmarkEnd w:id="20"/>
     </w:p>
     <w:p/>
     <w:p>
@@ -3484,6 +3848,78 @@
       </w:hyperlink>
     </w:p>
     <w:p>
+      <w:r>
+        <w:fldChar w:fldCharType="end"/>
+      </w:r>
+    </w:p>
+    <w:p/>
+    <w:p/>
+    <w:p>
+      <w:pPr>
+        <w:pStyle w:val="Heading1"/>
+      </w:pPr>
+      <w:bookmarkStart w:id="20" w:name="_Toc169980876"/>
+    </w:p>
+    <w:p>
+      <w:pPr>
+        <w:pStyle w:val="Heading1"/>
+      </w:pPr>
+    </w:p>
+    <w:p>
+      <w:pPr>
+        <w:pStyle w:val="Heading1"/>
+      </w:pPr>
+    </w:p>
+    <w:p>
+      <w:pPr>
+        <w:pStyle w:val="Heading1"/>
+      </w:pPr>
+    </w:p>
+    <w:p>
+      <w:pPr>
+        <w:pStyle w:val="Heading1"/>
+      </w:pPr>
+    </w:p>
+    <w:p>
+      <w:pPr>
+        <w:pStyle w:val="Heading1"/>
+      </w:pPr>
+    </w:p>
+    <w:p>
+      <w:pPr>
+        <w:pStyle w:val="Heading1"/>
+      </w:pPr>
+    </w:p>
+    <w:p>
+      <w:pPr>
+        <w:pStyle w:val="Heading1"/>
+      </w:pPr>
+    </w:p>
+    <w:p>
+      <w:pPr>
+        <w:pStyle w:val="Heading1"/>
+      </w:pPr>
+    </w:p>
+    <w:p>
+      <w:pPr>
+        <w:pStyle w:val="Heading1"/>
+      </w:pPr>
+    </w:p>
+    <w:p>
+      <w:pPr>
+        <w:pStyle w:val="Heading1"/>
+      </w:pPr>
+    </w:p>
+    <w:p>
+      <w:pPr>
+        <w:pStyle w:val="Heading1"/>
+      </w:pPr>
+    </w:p>
+    <w:bookmarkEnd w:id="20"/>
+    <w:p/>
+    <w:p/>
+    <w:p/>
+    <w:p>
       <w:pPr>
         <w:sectPr>
           <w:footerReference w:type="first" r:id="rId15"/>
@@ -3496,7 +3932,8 @@
         </w:sectPr>
       </w:pPr>
       <w:r>
-        <w:fldChar w:fldCharType="end"/>
+        <w:lastRenderedPageBreak/>
+        <w:t>List of Tables</w:t>
       </w:r>
     </w:p>
     <w:p>
@@ -4038,13 +4475,7 @@
         <w:rPr>
           <w:color w:val="000000" w:themeColor="text1"/>
         </w:rPr>
-        <w:t>The proposed software run effectively on almost any computing system that has the minimum requirements. Being a web application with server side rendering, it works on every device that can run a JavaScript enabled browser.</w:t>
-      </w:r>
-      <w:r>
-        <w:rPr>
-          <w:color w:val="000000" w:themeColor="text1"/>
-        </w:rPr>
-        <w:t xml:space="preserve"> Following is the requirements to run the software in the development mode.</w:t>
+        <w:t>The proposed software run effectively on almost any computing system that has the minimum requirements. Being a web application with server side rendering, it works on every device that can run a JavaScript enabled browser. Following is the requirements to run the software in the development mode.</w:t>
       </w:r>
     </w:p>
     <w:p>
@@ -4112,10 +4543,7 @@
       </w:r>
       <w:proofErr w:type="spellStart"/>
       <w:r>
-        <w:t>Next</w:t>
-      </w:r>
-      <w:r>
-        <w:t>JS</w:t>
+        <w:t>NextJS</w:t>
       </w:r>
       <w:proofErr w:type="spellEnd"/>
     </w:p>
@@ -4322,21 +4750,7 @@
           <w:rFonts w:eastAsiaTheme="minorEastAsia"/>
           <w14:ligatures w14:val="standardContextual"/>
         </w:rPr>
-        <w:t xml:space="preserve">Brown University Algorithm Simulator and Animator (BALSA) BALSA [Brown et al., 1985] was one of the first algorithm simulations designed to help students understand computer algorithms. The program has served </w:t>
-      </w:r>
-      <w:r>
-        <w:rPr>
-          <w:rFonts w:eastAsiaTheme="minorEastAsia"/>
-          <w14:ligatures w14:val="standardContextual"/>
-        </w:rPr>
-        <w:t>a</w:t>
-      </w:r>
-      <w:r>
-        <w:rPr>
-          <w:rFonts w:eastAsiaTheme="minorEastAsia"/>
-          <w14:ligatures w14:val="standardContextual"/>
-        </w:rPr>
-        <w:t xml:space="preserve">n example of the animation of many algorithms that were later developed [Wiggins, 1998]. </w:t>
+        <w:t xml:space="preserve">Brown University Algorithm Simulator and Animator (BALSA) BALSA [Brown et al., 1985] was one of the first algorithm simulations designed to help students understand computer algorithms. The program has served an example of the animation of many algorithms that were later developed [Wiggins, 1998]. </w:t>
       </w:r>
       <w:r>
         <w:rPr>
@@ -4383,6 +4797,7 @@
           <w:r>
             <w:rPr>
               <w:rFonts w:eastAsiaTheme="minorHAnsi"/>
+              <w:noProof/>
               <w:vertAlign w:val="superscript"/>
               <w14:ligatures w14:val="standardContextual"/>
             </w:rPr>
@@ -4391,9 +4806,10 @@
           <w:r>
             <w:rPr>
               <w:rFonts w:eastAsiaTheme="minorHAnsi"/>
+              <w:noProof/>
               <w14:ligatures w14:val="standardContextual"/>
             </w:rPr>
-            <w:t>(M.H. Brown, 1984)</w:t>
+            <w:t>[1]</w:t>
           </w:r>
           <w:r>
             <w:rPr>
@@ -4418,13 +4834,7 @@
         <w:jc w:val="both"/>
       </w:pPr>
       <w:r>
-        <w:t>One of the popular techniques used for creating and designing the algorithm visualizers in the early days is by annotating the algorithm code by using commands for scripting programming to generate the visualization. One of the popular Algorithm Visualizers that used this technique for visualization purposes is JAWAA</w:t>
-      </w:r>
-      <w:r>
-        <w:t xml:space="preserve">. //citation 6 </w:t>
-      </w:r>
-      <w:r>
-        <w:t>which uses scripting language for generating animations of the data structure and algorithms by simply adding its commands in place of the output of the program. Since it is a scripting type language based on Java, a layman in the computer who has just started to learn may not be able to take the advantage it offers.</w:t>
+        <w:t>One of the popular techniques used for creating and designing the algorithm visualizers in the early days is by annotating the algorithm code by using commands for scripting programming to generate the visualization. One of the popular Algorithm Visualizers that used this technique for visualization purposes is JAWAA. //citation 6 which uses scripting language for generating animations of the data structure and algorithms by simply adding its commands in place of the output of the program. Since it is a scripting type language based on Java, a layman in the computer who has just started to learn may not be able to take the advantage it offers.</w:t>
       </w:r>
     </w:p>
     <w:p>
@@ -4583,11 +4993,15 @@
               <w:rStyle w:val="Strong"/>
               <w:b w:val="0"/>
               <w:bCs w:val="0"/>
+              <w:noProof/>
             </w:rPr>
             <w:t xml:space="preserve"> </w:t>
           </w:r>
           <w:r>
-            <w:t>(Sajko, 2012)</w:t>
+            <w:rPr>
+              <w:noProof/>
+            </w:rPr>
+            <w:t>[2]</w:t>
           </w:r>
           <w:r>
             <w:rPr>
@@ -4621,10 +5035,7 @@
         <w:t>net</w:t>
       </w:r>
       <w:r>
-        <w:t xml:space="preserve"> is a web-based </w:t>
-      </w:r>
-      <w:r>
-        <w:t xml:space="preserve">l conceptualized by </w:t>
+        <w:t xml:space="preserve"> is a web-based l conceptualized by </w:t>
       </w:r>
       <w:proofErr w:type="spellStart"/>
       <w:r>
@@ -4632,44 +5043,60 @@
       </w:r>
       <w:proofErr w:type="spellEnd"/>
       <w:r>
-        <w:t xml:space="preserve"> Steven Halim in 2011 with the aims of improving teaching of data structures and algorithms through dynamic interactive visualizations</w:t>
-      </w:r>
-      <w:r>
-        <w:t>. It has an extensive selection of algorithms and data structure visualizations. It also has a training components where user are tested on concepts. //</w:t>
-      </w:r>
-      <w:proofErr w:type="spellStart"/>
-      <w:r>
-        <w:t>Ciation</w:t>
-      </w:r>
-      <w:proofErr w:type="spellEnd"/>
+        <w:t xml:space="preserve"> Steven Halim in 2011 with the aims of improving teaching of data structures and algorithms through dynamic interactive visualizations. It has an extensive selection of algorithms and data structure visualizations. It also has a training components where user are tested on concepts</w:t>
+      </w:r>
+      <w:r>
+        <w:t>.</w:t>
+      </w:r>
+      <w:sdt>
+        <w:sdtPr>
+          <w:id w:val="-999578836"/>
+          <w:citation/>
+        </w:sdtPr>
+        <w:sdtContent>
+          <w:r>
+            <w:fldChar w:fldCharType="begin"/>
+          </w:r>
+          <w:r>
+            <w:rPr>
+              <w:lang w:val="en-US"/>
+            </w:rPr>
+            <w:instrText xml:space="preserve"> CITATION Eri14 \l 1033 </w:instrText>
+          </w:r>
+          <w:r>
+            <w:fldChar w:fldCharType="separate"/>
+          </w:r>
+          <w:r>
+            <w:rPr>
+              <w:noProof/>
+              <w:lang w:val="en-US"/>
+            </w:rPr>
+            <w:t xml:space="preserve"> </w:t>
+          </w:r>
+          <w:r>
+            <w:rPr>
+              <w:noProof/>
+              <w:lang w:val="en-US"/>
+            </w:rPr>
+            <w:t>[3]</w:t>
+          </w:r>
+          <w:r>
+            <w:fldChar w:fldCharType="end"/>
+          </w:r>
+        </w:sdtContent>
+      </w:sdt>
       <w:r>
         <w:t xml:space="preserve"> </w:t>
       </w:r>
-      <w:proofErr w:type="spellStart"/>
-      <w:r>
-        <w:t>visualog</w:t>
-      </w:r>
-      <w:proofErr w:type="spellEnd"/>
-      <w:r>
-        <w:t xml:space="preserve"> </w:t>
-      </w:r>
-      <w:proofErr w:type="spellStart"/>
-      <w:r>
-        <w:t>chainekura</w:t>
-      </w:r>
-      <w:proofErr w:type="spellEnd"/>
-      <w:r>
-        <w:t xml:space="preserve"> </w:t>
-      </w:r>
-      <w:r>
-        <w:t xml:space="preserve"> It was made by Professor of National University of Singapore for his students and is contributed by many </w:t>
+      <w:r>
+        <w:t xml:space="preserve"> It was made by Professor of National University of Singapore for his students and is contributed by many throughout the world.</w:t>
+      </w:r>
+      <w:r>
+        <w:t xml:space="preserve"> It is </w:t>
       </w:r>
       <w:r>
         <w:lastRenderedPageBreak/>
-        <w:t>throughout the world.</w:t>
-      </w:r>
-      <w:r>
-        <w:t xml:space="preserve"> It is widely used and is featured on platforms such as reddit, Hacker News and has received positive reviews. It uses technologies such as JavaScript, PHP and HTML5. </w:t>
+        <w:t xml:space="preserve">widely used and is featured on platforms such as reddit, Hacker News and has received positive reviews. It uses technologies such as JavaScript, PHP and HTML5. </w:t>
       </w:r>
     </w:p>
     <w:p>
@@ -4685,19 +5112,7 @@
         <w:rPr>
           <w:color w:val="000000"/>
         </w:rPr>
-        <w:t>In this report</w:t>
-      </w:r>
-      <w:r>
-        <w:rPr>
-          <w:color w:val="000000"/>
-        </w:rPr>
-        <w:t xml:space="preserve"> by Naps in 2002</w:t>
-      </w:r>
-      <w:r>
-        <w:rPr>
-          <w:color w:val="000000"/>
-        </w:rPr>
-        <w:t>, they  have set the</w:t>
+        <w:t>In this report by Naps in 2002, they  have set the</w:t>
       </w:r>
       <w:r>
         <w:rPr>
@@ -4752,9 +5167,17 @@
           </w:r>
           <w:r>
             <w:rPr>
+              <w:noProof/>
               <w:color w:val="000000"/>
             </w:rPr>
-            <w:t xml:space="preserve"> (Naps, 2002)</w:t>
+            <w:t xml:space="preserve"> </w:t>
+          </w:r>
+          <w:r>
+            <w:rPr>
+              <w:noProof/>
+              <w:color w:val="000000"/>
+            </w:rPr>
+            <w:t>[4]</w:t>
           </w:r>
           <w:r>
             <w:rPr>
@@ -4819,11 +5242,15 @@
               <w:rStyle w:val="Strong"/>
               <w:b w:val="0"/>
               <w:bCs w:val="0"/>
+              <w:noProof/>
             </w:rPr>
             <w:t xml:space="preserve"> </w:t>
           </w:r>
           <w:r>
-            <w:t>(Hundhausen, 2002)</w:t>
+            <w:rPr>
+              <w:noProof/>
+            </w:rPr>
+            <w:t>[5]</w:t>
           </w:r>
           <w:r>
             <w:rPr>
@@ -4844,47 +5271,362 @@
         <w:t xml:space="preserve">. </w:t>
       </w:r>
       <w:r>
-        <w:t>This report shows the algorithms visualization effectiveness in order to uncover trends in the research that might help us better understand how and why algorithm visualization technology is effective. As they conducted experimental studies among two group containing 24 members in each group, the group 1 with having algorithm visualization technology knowledge were benefit</w:t>
-      </w:r>
-      <w:r>
-        <w:t xml:space="preserve"> </w:t>
-      </w:r>
-      <w:r>
-        <w:t>than conceptual knowledge.</w:t>
-      </w:r>
+        <w:t>Th</w:t>
+      </w:r>
+      <w:r>
+        <w:t>e</w:t>
+      </w:r>
+      <w:r>
+        <w:t xml:space="preserve"> report</w:t>
+      </w:r>
+      <w:r>
+        <w:t xml:space="preserve"> by Zarema</w:t>
+      </w:r>
+      <w:r>
+        <w:t xml:space="preserve"> shows the algorithms visualization effectiveness in order to uncover trends in the research that might help us better understand how and why algorithm visualization technology is effective. </w:t>
+      </w:r>
+      <w:sdt>
+        <w:sdtPr>
+          <w:id w:val="1077710335"/>
+          <w:citation/>
+        </w:sdtPr>
+        <w:sdtContent>
+          <w:r>
+            <w:fldChar w:fldCharType="begin"/>
+          </w:r>
+          <w:r>
+            <w:rPr>
+              <w:lang w:val="en-US"/>
+            </w:rPr>
+            <w:instrText xml:space="preserve"> CITATION Sei22 \l 1033 </w:instrText>
+          </w:r>
+          <w:r>
+            <w:fldChar w:fldCharType="separate"/>
+          </w:r>
+          <w:r>
+            <w:rPr>
+              <w:noProof/>
+              <w:lang w:val="en-US"/>
+            </w:rPr>
+            <w:t>[6]</w:t>
+          </w:r>
+          <w:r>
+            <w:fldChar w:fldCharType="end"/>
+          </w:r>
+        </w:sdtContent>
+      </w:sdt>
     </w:p>
     <w:p>
       <w:pPr>
         <w:pStyle w:val="NormalWeb"/>
         <w:spacing w:line="276" w:lineRule="auto"/>
-        <w:jc w:val="both"/>
-      </w:pPr>
-      <w:r>
-        <w:t>With these research, it can be expected that an Ideal algorithm visualizer produces a substantial difference in the field of study. However, there are conflicting results on the effectiveness of visualization  methods over</w:t>
-      </w:r>
-      <w:r>
-        <w:t xml:space="preserve"> traditional methods.</w:t>
-      </w:r>
-      <w:r>
-        <w:t xml:space="preserve"> //</w:t>
-      </w:r>
-      <w:proofErr w:type="spellStart"/>
-      <w:r>
-        <w:t>cita</w:t>
-      </w:r>
-      <w:proofErr w:type="spellEnd"/>
-      <w:r>
-        <w:t xml:space="preserve"> 13. One of the reasons for not achieving desired results is the lack of simplicity and </w:t>
-      </w:r>
-      <w:r>
-        <w:t>availability to wider audiences</w:t>
-      </w:r>
-      <w:r>
-        <w:t>. An ideal visualizer should consists of feature such as 1. Ease of usability, 2. Platform Independence. 3. No programming bounds. 4. Interactive animations. 5. Fast and Responsive. While this list is not limited to these features</w:t>
+        <w:jc w:val="center"/>
+      </w:pPr>
+      <w:r>
+        <w:drawing>
+          <wp:inline distT="0" distB="0" distL="0" distR="0" wp14:anchorId="253419AB" wp14:editId="5AC97422">
+            <wp:extent cx="5020376" cy="1400370"/>
+            <wp:effectExtent l="0" t="0" r="8890" b="9525"/>
+            <wp:docPr id="235742596" name="Picture 1"/>
+            <wp:cNvGraphicFramePr>
+              <a:graphicFrameLocks xmlns:a="http://schemas.openxmlformats.org/drawingml/2006/main" noChangeAspect="1"/>
+            </wp:cNvGraphicFramePr>
+            <a:graphic xmlns:a="http://schemas.openxmlformats.org/drawingml/2006/main">
+              <a:graphicData uri="http://schemas.openxmlformats.org/drawingml/2006/picture">
+                <pic:pic xmlns:pic="http://schemas.openxmlformats.org/drawingml/2006/picture">
+                  <pic:nvPicPr>
+                    <pic:cNvPr id="235742596" name=""/>
+                    <pic:cNvPicPr/>
+                  </pic:nvPicPr>
+                  <pic:blipFill>
+                    <a:blip r:embed="rId16"/>
+                    <a:stretch>
+                      <a:fillRect/>
+                    </a:stretch>
+                  </pic:blipFill>
+                  <pic:spPr>
+                    <a:xfrm>
+                      <a:off x="0" y="0"/>
+                      <a:ext cx="5020376" cy="1400370"/>
+                    </a:xfrm>
+                    <a:prstGeom prst="rect">
+                      <a:avLst/>
+                    </a:prstGeom>
+                  </pic:spPr>
+                </pic:pic>
+              </a:graphicData>
+            </a:graphic>
+          </wp:inline>
+        </w:drawing>
+      </w:r>
+    </w:p>
+    <w:p>
+      <w:pPr>
+        <w:pStyle w:val="Caption"/>
+        <w:keepNext/>
+        <w:jc w:val="center"/>
+        <w:rPr>
+          <w:sz w:val="20"/>
+          <w:szCs w:val="20"/>
+        </w:rPr>
+      </w:pPr>
+      <w:r>
+        <w:rPr>
+          <w:sz w:val="20"/>
+          <w:szCs w:val="20"/>
+        </w:rPr>
+        <w:t xml:space="preserve">Table </w:t>
+      </w:r>
+      <w:r>
+        <w:rPr>
+          <w:sz w:val="20"/>
+          <w:szCs w:val="20"/>
+        </w:rPr>
+        <w:fldChar w:fldCharType="begin"/>
+      </w:r>
+      <w:r>
+        <w:rPr>
+          <w:sz w:val="20"/>
+          <w:szCs w:val="20"/>
+        </w:rPr>
+        <w:instrText xml:space="preserve"> SEQ Table \* ARABIC </w:instrText>
+      </w:r>
+      <w:r>
+        <w:rPr>
+          <w:sz w:val="20"/>
+          <w:szCs w:val="20"/>
+        </w:rPr>
+        <w:fldChar w:fldCharType="separate"/>
+      </w:r>
+      <w:r>
+        <w:rPr>
+          <w:noProof/>
+          <w:sz w:val="20"/>
+          <w:szCs w:val="20"/>
+        </w:rPr>
+        <w:t>1</w:t>
+      </w:r>
+      <w:r>
+        <w:rPr>
+          <w:sz w:val="20"/>
+          <w:szCs w:val="20"/>
+        </w:rPr>
+        <w:fldChar w:fldCharType="end"/>
+      </w:r>
+      <w:r>
+        <w:rPr>
+          <w:sz w:val="20"/>
+          <w:szCs w:val="20"/>
+          <w:lang w:val="en-US"/>
+        </w:rPr>
+        <w:t xml:space="preserve"> : Experiment between Visualization and flipped classroom</w:t>
+      </w:r>
+      <w:sdt>
+        <w:sdtPr>
+          <w:rPr>
+            <w:sz w:val="20"/>
+            <w:szCs w:val="20"/>
+            <w:lang w:val="en-US"/>
+          </w:rPr>
+          <w:id w:val="-1718506584"/>
+          <w:citation/>
+        </w:sdtPr>
+        <w:sdtContent>
+          <w:r>
+            <w:rPr>
+              <w:sz w:val="20"/>
+              <w:szCs w:val="20"/>
+              <w:lang w:val="en-US"/>
+            </w:rPr>
+            <w:fldChar w:fldCharType="begin"/>
+          </w:r>
+          <w:r>
+            <w:rPr>
+              <w:sz w:val="20"/>
+              <w:szCs w:val="20"/>
+              <w:lang w:val="en-US"/>
+            </w:rPr>
+            <w:instrText xml:space="preserve"> CITATION Sei22 \l 1033 </w:instrText>
+          </w:r>
+          <w:r>
+            <w:rPr>
+              <w:sz w:val="20"/>
+              <w:szCs w:val="20"/>
+              <w:lang w:val="en-US"/>
+            </w:rPr>
+            <w:fldChar w:fldCharType="separate"/>
+          </w:r>
+          <w:r>
+            <w:rPr>
+              <w:noProof/>
+              <w:sz w:val="20"/>
+              <w:szCs w:val="20"/>
+              <w:lang w:val="en-US"/>
+            </w:rPr>
+            <w:t xml:space="preserve"> </w:t>
+          </w:r>
+          <w:r>
+            <w:rPr>
+              <w:noProof/>
+              <w:sz w:val="20"/>
+              <w:szCs w:val="20"/>
+              <w:lang w:val="en-US"/>
+            </w:rPr>
+            <w:t>[6]</w:t>
+          </w:r>
+          <w:r>
+            <w:rPr>
+              <w:sz w:val="20"/>
+              <w:szCs w:val="20"/>
+              <w:lang w:val="en-US"/>
+            </w:rPr>
+            <w:fldChar w:fldCharType="end"/>
+          </w:r>
+        </w:sdtContent>
+      </w:sdt>
+    </w:p>
+    <w:p>
+      <w:pPr>
+        <w:pStyle w:val="NormalWeb"/>
+        <w:spacing w:line="276" w:lineRule="auto"/>
+        <w:jc w:val="both"/>
+      </w:pPr>
+      <w:r>
+        <w:t>With these research, it can be expected that an Ideal algorithm visualizer produces a substantial difference in the field of study. However, there are conflicting results on the effectiveness of visualization  methods over traditional methods.</w:t>
+      </w:r>
+      <w:sdt>
+        <w:sdtPr>
+          <w:id w:val="-224607263"/>
+          <w:citation/>
+        </w:sdtPr>
+        <w:sdtContent>
+          <w:r>
+            <w:fldChar w:fldCharType="begin"/>
+          </w:r>
+          <w:r>
+            <w:rPr>
+              <w:lang w:val="en-US"/>
+            </w:rPr>
+            <w:instrText xml:space="preserve"> CITATION PJG13 \l 1033 </w:instrText>
+          </w:r>
+          <w:r>
+            <w:fldChar w:fldCharType="separate"/>
+          </w:r>
+          <w:r>
+            <w:rPr>
+              <w:noProof/>
+              <w:lang w:val="en-US"/>
+            </w:rPr>
+            <w:t xml:space="preserve"> </w:t>
+          </w:r>
+          <w:r>
+            <w:rPr>
+              <w:noProof/>
+              <w:lang w:val="en-US"/>
+            </w:rPr>
+            <w:t>[7]</w:t>
+          </w:r>
+          <w:r>
+            <w:fldChar w:fldCharType="end"/>
+          </w:r>
+        </w:sdtContent>
+      </w:sdt>
+      <w:r>
+        <w:t>.</w:t>
+      </w:r>
+      <w:r>
+        <w:t xml:space="preserve"> One of the reasons for not achieving desired results is the lack of simplicity and availability to wider audiences. An ideal visualizer should consists of feature such as </w:t>
+      </w:r>
+    </w:p>
+    <w:p>
+      <w:pPr>
+        <w:pStyle w:val="NormalWeb"/>
+        <w:numPr>
+          <w:ilvl w:val="0"/>
+          <w:numId w:val="12"/>
+        </w:numPr>
+        <w:spacing w:line="276" w:lineRule="auto"/>
+        <w:jc w:val="both"/>
+      </w:pPr>
+      <w:r>
+        <w:t>Ease of usability,</w:t>
+      </w:r>
+    </w:p>
+    <w:p>
+      <w:pPr>
+        <w:pStyle w:val="NormalWeb"/>
+        <w:numPr>
+          <w:ilvl w:val="0"/>
+          <w:numId w:val="12"/>
+        </w:numPr>
+        <w:spacing w:line="276" w:lineRule="auto"/>
+        <w:jc w:val="both"/>
+      </w:pPr>
+      <w:r>
+        <w:t xml:space="preserve">Platform Independence. </w:t>
+      </w:r>
+    </w:p>
+    <w:p>
+      <w:pPr>
+        <w:pStyle w:val="NormalWeb"/>
+        <w:numPr>
+          <w:ilvl w:val="0"/>
+          <w:numId w:val="12"/>
+        </w:numPr>
+        <w:spacing w:line="276" w:lineRule="auto"/>
+        <w:jc w:val="both"/>
+      </w:pPr>
+      <w:r>
+        <w:t>No programming bounds.</w:t>
+      </w:r>
+    </w:p>
+    <w:p>
+      <w:pPr>
+        <w:pStyle w:val="NormalWeb"/>
+        <w:numPr>
+          <w:ilvl w:val="0"/>
+          <w:numId w:val="12"/>
+        </w:numPr>
+        <w:spacing w:line="276" w:lineRule="auto"/>
+        <w:jc w:val="both"/>
+      </w:pPr>
+      <w:r>
+        <w:t xml:space="preserve">Interactive animations. </w:t>
+      </w:r>
+    </w:p>
+    <w:p>
+      <w:pPr>
+        <w:pStyle w:val="NormalWeb"/>
+        <w:numPr>
+          <w:ilvl w:val="0"/>
+          <w:numId w:val="12"/>
+        </w:numPr>
+        <w:spacing w:line="276" w:lineRule="auto"/>
+        <w:jc w:val="both"/>
+      </w:pPr>
+      <w:r>
+        <w:t xml:space="preserve">Fast and Responsive. </w:t>
+      </w:r>
+    </w:p>
+    <w:p>
+      <w:pPr>
+        <w:pStyle w:val="NormalWeb"/>
+        <w:spacing w:line="276" w:lineRule="auto"/>
+        <w:jc w:val="both"/>
+      </w:pPr>
+      <w:r>
+        <w:t>While this list is not limited to these features</w:t>
       </w:r>
       <w:r>
         <w:t xml:space="preserve"> but quite necessary to help our case of teaching environment.</w:t>
       </w:r>
+    </w:p>
+    <w:p>
+      <w:pPr>
+        <w:pStyle w:val="NormalWeb"/>
+        <w:spacing w:line="276" w:lineRule="auto"/>
+        <w:jc w:val="both"/>
+      </w:pPr>
     </w:p>
     <w:p>
       <w:pPr>
@@ -4905,6 +5647,7 @@
           <w:sz w:val="28"/>
           <w:szCs w:val="28"/>
         </w:rPr>
+        <w:lastRenderedPageBreak/>
         <w:t>Evaluation of existing algorithm visualizers</w:t>
       </w:r>
     </w:p>
@@ -4940,7 +5683,13 @@
       </w:r>
       <w:proofErr w:type="spellEnd"/>
       <w:r>
-        <w:t xml:space="preserve"> is a great tool but it is not at all easy to use  for novice students to use and may get overwhelmed with the number of algorithms and not knowing what to do. Hence we decide to create our own algorithm visualizer with attempt to include all the listed feature.</w:t>
+        <w:t xml:space="preserve"> is a great tool but it is not at all easy to use  for novice students to use and may get overwhelmed with the number of algorithms and not knowing what to d</w:t>
+      </w:r>
+      <w:r>
+        <w:t>o which violates the first feature of ease of usability.</w:t>
+      </w:r>
+      <w:r>
+        <w:t xml:space="preserve"> Hence we decide to create our own algorithm visualizer with attempt to include all the listed feature.</w:t>
       </w:r>
       <w:bookmarkStart w:id="23" w:name="_Toc136939890"/>
       <w:bookmarkStart w:id="24" w:name="_Toc147103863"/>
@@ -4951,6 +5700,48 @@
         <w:spacing w:after="317"/>
       </w:pPr>
       <w:bookmarkStart w:id="25" w:name="_Toc169980883"/>
+    </w:p>
+    <w:p>
+      <w:pPr>
+        <w:pStyle w:val="Heading1"/>
+        <w:spacing w:after="317"/>
+      </w:pPr>
+    </w:p>
+    <w:p>
+      <w:pPr>
+        <w:pStyle w:val="Heading1"/>
+        <w:spacing w:after="317"/>
+      </w:pPr>
+    </w:p>
+    <w:p/>
+    <w:p/>
+    <w:p/>
+    <w:p/>
+    <w:p/>
+    <w:p/>
+    <w:p/>
+    <w:p/>
+    <w:p/>
+    <w:p/>
+    <w:p/>
+    <w:p/>
+    <w:p/>
+    <w:p/>
+    <w:p/>
+    <w:p/>
+    <w:p>
+      <w:pPr>
+        <w:pStyle w:val="Heading1"/>
+        <w:spacing w:after="317"/>
+        <w:jc w:val="left"/>
+      </w:pPr>
+    </w:p>
+    <w:p/>
+    <w:p>
+      <w:pPr>
+        <w:pStyle w:val="Heading1"/>
+        <w:spacing w:after="317"/>
+      </w:pPr>
       <w:r>
         <w:lastRenderedPageBreak/>
         <w:t>Chapter 3: METHODOLOGY</w:t>
@@ -4997,13 +5788,7 @@
         <w:rPr>
           <w:lang w:bidi="en-US"/>
         </w:rPr>
-        <w:t xml:space="preserve">The proposed system </w:t>
-      </w:r>
-      <w:r>
-        <w:rPr>
-          <w:lang w:bidi="en-US"/>
-        </w:rPr>
-        <w:t>“</w:t>
+        <w:t>The proposed system “</w:t>
       </w:r>
       <w:proofErr w:type="spellStart"/>
       <w:r>
@@ -5029,13 +5814,7 @@
         <w:rPr>
           <w:lang w:bidi="en-US"/>
         </w:rPr>
-        <w:t xml:space="preserve"> consists of various components for various features</w:t>
-      </w:r>
-      <w:r>
-        <w:rPr>
-          <w:lang w:bidi="en-US"/>
-        </w:rPr>
-        <w:t xml:space="preserve"> and </w:t>
+        <w:t xml:space="preserve"> consists of various components for various features and </w:t>
       </w:r>
       <w:r>
         <w:rPr>
@@ -5216,6 +5995,9 @@
         <w:jc w:val="center"/>
       </w:pPr>
       <w:r>
+        <w:rPr>
+          <w:noProof/>
+        </w:rPr>
         <w:drawing>
           <wp:inline distT="0" distB="0" distL="0" distR="0" wp14:anchorId="5565CBC1" wp14:editId="4C3DAAEA">
             <wp:extent cx="4937760" cy="2190867"/>
@@ -5232,7 +6014,7 @@
                     <pic:cNvPicPr/>
                   </pic:nvPicPr>
                   <pic:blipFill>
-                    <a:blip r:embed="rId16"/>
+                    <a:blip r:embed="rId17"/>
                     <a:stretch>
                       <a:fillRect/>
                     </a:stretch>
@@ -5436,6 +6218,7 @@
       </w:pPr>
       <w:r>
         <w:rPr>
+          <w:noProof/>
           <w:lang w:eastAsia="en-AU"/>
           <w14:ligatures w14:val="standardContextual"/>
         </w:rPr>
@@ -5455,7 +6238,7 @@
                     <pic:cNvPicPr/>
                   </pic:nvPicPr>
                   <pic:blipFill>
-                    <a:blip r:embed="rId17">
+                    <a:blip r:embed="rId18">
                       <a:extLst>
                         <a:ext uri="{28A0092B-C50C-407E-A947-70E740481C1C}">
                           <a14:useLocalDpi xmlns:a14="http://schemas.microsoft.com/office/drawing/2010/main" val="0"/>
@@ -5643,6 +6426,7 @@
       </w:pPr>
       <w:r>
         <w:rPr>
+          <w:noProof/>
           <w:lang w:eastAsia="en-AU"/>
           <w14:ligatures w14:val="standardContextual"/>
         </w:rPr>
@@ -5662,7 +6446,7 @@
                     <pic:cNvPicPr/>
                   </pic:nvPicPr>
                   <pic:blipFill>
-                    <a:blip r:embed="rId18">
+                    <a:blip r:embed="rId19">
                       <a:extLst>
                         <a:ext uri="{28A0092B-C50C-407E-A947-70E740481C1C}">
                           <a14:useLocalDpi xmlns:a14="http://schemas.microsoft.com/office/drawing/2010/main" val="0"/>
@@ -5868,6 +6652,7 @@
       </w:pPr>
       <w:r>
         <w:rPr>
+          <w:noProof/>
           <w:color w:val="000000" w:themeColor="text1"/>
           <w:lang w:eastAsia="en-AU"/>
           <w14:ligatures w14:val="standardContextual"/>
@@ -5888,7 +6673,7 @@
                     <pic:cNvPicPr/>
                   </pic:nvPicPr>
                   <pic:blipFill>
-                    <a:blip r:embed="rId19">
+                    <a:blip r:embed="rId20">
                       <a:extLst>
                         <a:ext uri="{28A0092B-C50C-407E-A947-70E740481C1C}">
                           <a14:useLocalDpi xmlns:a14="http://schemas.microsoft.com/office/drawing/2010/main" val="0"/>
@@ -6044,6 +6829,7 @@
       </w:pPr>
       <w:r>
         <w:rPr>
+          <w:noProof/>
           <w:lang w:eastAsia="en-AU"/>
           <w14:ligatures w14:val="standardContextual"/>
         </w:rPr>
@@ -6064,7 +6850,7 @@
                     <pic:cNvPicPr/>
                   </pic:nvPicPr>
                   <pic:blipFill>
-                    <a:blip r:embed="rId20">
+                    <a:blip r:embed="rId21">
                       <a:extLst>
                         <a:ext uri="{28A0092B-C50C-407E-A947-70E740481C1C}">
                           <a14:useLocalDpi xmlns:a14="http://schemas.microsoft.com/office/drawing/2010/main" val="0"/>
@@ -6474,10 +7260,7 @@
         <w:t xml:space="preserve"> Stack is considered as fundamentals of the data structure</w:t>
       </w:r>
       <w:r>
-        <w:t xml:space="preserve"> as it provides a simple yet powerful way to manage data. </w:t>
-      </w:r>
-      <w:r>
-        <w:t>Its unique behavio</w:t>
+        <w:t xml:space="preserve"> as it provides a simple yet powerful way to manage data. Its unique behavio</w:t>
       </w:r>
       <w:r>
         <w:t>u</w:t>
@@ -6498,15 +7281,7 @@
         <w:jc w:val="both"/>
       </w:pPr>
       <w:r>
-        <w:t xml:space="preserve">Stack in programming in used in many areas such as memory management, backtracking algorithms such as depth-first search (DFS) in graphs to store the path travelled by pushing into the stack and backtracked by popping, used in software applications like text </w:t>
-      </w:r>
-      <w:proofErr w:type="spellStart"/>
-      <w:r>
-        <w:t>editiors</w:t>
-      </w:r>
-      <w:proofErr w:type="spellEnd"/>
-      <w:r>
-        <w:t xml:space="preserve"> where actions are pushed onto a stack and undo operations pop from the stack, for balancing symbols and syntax parsing, OS make use of stack to manage task scheduling and interrupt handling and simplifies problem solving in competitive programming.</w:t>
+        <w:t>Stack in programming in used in many areas such as memory management, backtracking algorithms such as depth-first search (DFS) in graphs to store the path travelled by pushing into the stack and backtracked by popping, used in software applications like text editors where actions are pushed onto a stack and undo operations pop from the stack, for balancing symbols and syntax parsing, OS make use of stack to manage task scheduling and interrupt handling and simplifies problem solving in competitive programming.</w:t>
       </w:r>
     </w:p>
     <w:p>
@@ -6645,6 +7420,7 @@
       </w:pPr>
       <w:r>
         <w:rPr>
+          <w:noProof/>
           <w:lang w:eastAsia="en-AU"/>
         </w:rPr>
         <w:lastRenderedPageBreak/>
@@ -6664,7 +7440,7 @@
                     <pic:cNvPicPr/>
                   </pic:nvPicPr>
                   <pic:blipFill>
-                    <a:blip r:embed="rId21">
+                    <a:blip r:embed="rId22">
                       <a:extLst>
                         <a:ext uri="{28A0092B-C50C-407E-A947-70E740481C1C}">
                           <a14:useLocalDpi xmlns:a14="http://schemas.microsoft.com/office/drawing/2010/main" val="0"/>
@@ -7690,6 +8466,9 @@
         <w:jc w:val="center"/>
       </w:pPr>
       <w:r>
+        <w:rPr>
+          <w:noProof/>
+        </w:rPr>
         <w:drawing>
           <wp:inline distT="0" distB="0" distL="0" distR="0" wp14:anchorId="2A00C2A7" wp14:editId="67E3972E">
             <wp:extent cx="5943600" cy="4557395"/>
@@ -7706,7 +8485,7 @@
                     <pic:cNvPicPr/>
                   </pic:nvPicPr>
                   <pic:blipFill>
-                    <a:blip r:embed="rId22"/>
+                    <a:blip r:embed="rId23"/>
                     <a:stretch>
                       <a:fillRect/>
                     </a:stretch>
@@ -7949,10 +8728,7 @@
         <w:spacing w:line="276" w:lineRule="auto"/>
       </w:pPr>
       <w:r>
-        <w:t>  items: { [key: number]: number } = {};</w:t>
-      </w:r>
-      <w:r>
-        <w:t xml:space="preserve"> </w:t>
+        <w:t xml:space="preserve">  items: { [key: number]: number } = {}; </w:t>
       </w:r>
       <w:r>
         <w:t>//</w:t>
@@ -7994,10 +8770,7 @@
       </w:r>
       <w:proofErr w:type="spellEnd"/>
       <w:r>
-        <w:t xml:space="preserve"> = 0;</w:t>
-      </w:r>
-      <w:r>
-        <w:t xml:space="preserve"> </w:t>
+        <w:t xml:space="preserve"> = 0; </w:t>
       </w:r>
       <w:r>
         <w:t>//</w:t>
@@ -8480,7 +9253,15 @@
         </w:rPr>
       </w:pPr>
       <w:r>
-        <w:t xml:space="preserve">With the class defined, we can make use of it by making a new instance of the class know as </w:t>
+        <w:t xml:space="preserve">With the class defined, we can make use of it by making a new instance of the class </w:t>
+      </w:r>
+      <w:proofErr w:type="spellStart"/>
+      <w:r>
+        <w:t>know</w:t>
+      </w:r>
+      <w:proofErr w:type="spellEnd"/>
+      <w:r>
+        <w:t xml:space="preserve"> as </w:t>
       </w:r>
       <w:proofErr w:type="spellStart"/>
       <w:r>
@@ -8899,6 +9680,7 @@
       </w:r>
       <w:r>
         <w:rPr>
+          <w:noProof/>
           <w:lang w:val="en-GB" w:eastAsia="en-AU"/>
         </w:rPr>
         <w:drawing>
@@ -8933,7 +9715,7 @@
                     <pic:cNvPicPr/>
                   </pic:nvPicPr>
                   <pic:blipFill>
-                    <a:blip r:embed="rId23">
+                    <a:blip r:embed="rId24">
                       <a:extLst>
                         <a:ext uri="{28A0092B-C50C-407E-A947-70E740481C1C}">
                           <a14:useLocalDpi xmlns:a14="http://schemas.microsoft.com/office/drawing/2010/main" val="0"/>
@@ -9950,10 +10732,7 @@
         <w:jc w:val="both"/>
       </w:pPr>
       <w:r>
-        <w:t xml:space="preserve">  </w:t>
-      </w:r>
-      <w:r>
-        <w:t xml:space="preserve">With the method </w:t>
+        <w:t xml:space="preserve">  With the method </w:t>
       </w:r>
       <w:proofErr w:type="spellStart"/>
       <w:r>
@@ -10017,10 +10796,35 @@
         <w:spacing w:line="276" w:lineRule="auto"/>
         <w:jc w:val="both"/>
       </w:pPr>
-      <w:r>
+    </w:p>
+    <w:p>
+      <w:pPr>
+        <w:spacing w:line="276" w:lineRule="auto"/>
+        <w:jc w:val="both"/>
+      </w:pPr>
+    </w:p>
+    <w:p>
+      <w:pPr>
+        <w:spacing w:line="276" w:lineRule="auto"/>
+        <w:jc w:val="both"/>
+        <w:rPr>
+          <w:b/>
+          <w:bCs/>
+        </w:rPr>
+      </w:pPr>
+      <w:r>
+        <w:rPr>
+          <w:b/>
+          <w:bCs/>
+        </w:rPr>
+        <w:lastRenderedPageBreak/>
         <w:t>2.</w:t>
       </w:r>
       <w:r>
+        <w:rPr>
+          <w:b/>
+          <w:bCs/>
+        </w:rPr>
         <w:tab/>
         <w:t xml:space="preserve">SORTING ALGORITMS </w:t>
       </w:r>
@@ -10046,7 +10850,6 @@
         <w:rPr>
           <w:lang w:val="en-GB"/>
         </w:rPr>
-        <w:lastRenderedPageBreak/>
         <w:t xml:space="preserve"> Bubble Sort</w:t>
       </w:r>
     </w:p>
@@ -10371,367 +11174,15 @@
     <w:p>
       <w:r>
         <w:rPr>
+          <w:noProof/>
           <w:lang w:eastAsia="en-AU"/>
         </w:rPr>
         <w:lastRenderedPageBreak/>
         <w:drawing>
-          <wp:inline distT="0" distB="0" distL="0" distR="0" wp14:anchorId="68ED2F76" wp14:editId="065E90B6">
+          <wp:inline distT="0" distB="0" distL="0" distR="0" wp14:anchorId="68ED2F76" wp14:editId="3DA88AB4">
             <wp:extent cx="5943600" cy="2895600"/>
             <wp:effectExtent l="0" t="0" r="0" b="0"/>
             <wp:docPr id="292680486" name="Picture 292680486"/>
-            <wp:cNvGraphicFramePr>
-              <a:graphicFrameLocks xmlns:a="http://schemas.openxmlformats.org/drawingml/2006/main" noChangeAspect="1"/>
-            </wp:cNvGraphicFramePr>
-            <a:graphic xmlns:a="http://schemas.openxmlformats.org/drawingml/2006/main">
-              <a:graphicData uri="http://schemas.openxmlformats.org/drawingml/2006/picture">
-                <pic:pic xmlns:pic="http://schemas.openxmlformats.org/drawingml/2006/picture">
-                  <pic:nvPicPr>
-                    <pic:cNvPr id="0" name=""/>
-                    <pic:cNvPicPr/>
-                  </pic:nvPicPr>
-                  <pic:blipFill>
-                    <a:blip r:embed="rId24" cstate="print">
-                      <a:extLst>
-                        <a:ext uri="{28A0092B-C50C-407E-A947-70E740481C1C}">
-                          <a14:useLocalDpi xmlns:a14="http://schemas.microsoft.com/office/drawing/2010/main" val="0"/>
-                        </a:ext>
-                      </a:extLst>
-                    </a:blip>
-                    <a:stretch>
-                      <a:fillRect/>
-                    </a:stretch>
-                  </pic:blipFill>
-                  <pic:spPr>
-                    <a:xfrm>
-                      <a:off x="0" y="0"/>
-                      <a:ext cx="5943600" cy="2895600"/>
-                    </a:xfrm>
-                    <a:prstGeom prst="rect">
-                      <a:avLst/>
-                    </a:prstGeom>
-                  </pic:spPr>
-                </pic:pic>
-              </a:graphicData>
-            </a:graphic>
-          </wp:inline>
-        </w:drawing>
-      </w:r>
-      <w:r>
-        <w:tab/>
-      </w:r>
-      <w:r>
-        <w:tab/>
-      </w:r>
-      <w:r>
-        <w:tab/>
-      </w:r>
-    </w:p>
-    <w:p>
-      <w:pPr>
-        <w:pStyle w:val="figures"/>
-        <w:rPr>
-          <w:lang w:val="en-GB"/>
-        </w:rPr>
-      </w:pPr>
-      <w:bookmarkStart w:id="34" w:name="_Toc169981219"/>
-      <w:r>
-        <w:rPr>
-          <w:lang w:val="en-GB"/>
-        </w:rPr>
-        <w:t>Fig. Bubble Sort Implementation</w:t>
-      </w:r>
-      <w:bookmarkEnd w:id="34"/>
-    </w:p>
-    <w:p>
-      <w:pPr>
-        <w:pStyle w:val="Just"/>
-        <w:rPr>
-          <w:lang w:val="en-GB"/>
-        </w:rPr>
-      </w:pPr>
-      <w:r>
-        <w:rPr>
-          <w:lang w:val="en-GB"/>
-        </w:rPr>
-        <w:t xml:space="preserve"> Selection Sort</w:t>
-      </w:r>
-    </w:p>
-    <w:p>
-      <w:pPr>
-        <w:spacing w:line="276" w:lineRule="auto"/>
-      </w:pPr>
-      <w:r>
-        <w:t>An in-place sorting algorithm that finds minimum element in each cycle and puts it in appropriate position in list.</w:t>
-      </w:r>
-    </w:p>
-    <w:p>
-      <w:pPr>
-        <w:spacing w:line="276" w:lineRule="auto"/>
-      </w:pPr>
-    </w:p>
-    <w:p>
-      <w:pPr>
-        <w:spacing w:line="276" w:lineRule="auto"/>
-      </w:pPr>
-    </w:p>
-    <w:p>
-      <w:pPr>
-        <w:spacing w:line="276" w:lineRule="auto"/>
-      </w:pPr>
-    </w:p>
-    <w:p>
-      <w:pPr>
-        <w:spacing w:line="276" w:lineRule="auto"/>
-        <w:ind w:left="720"/>
-      </w:pPr>
-    </w:p>
-    <w:p>
-      <w:pPr>
-        <w:spacing w:line="276" w:lineRule="auto"/>
-        <w:rPr>
-          <w:rFonts w:eastAsia="Consolas"/>
-        </w:rPr>
-      </w:pPr>
-      <w:r>
-        <w:rPr>
-          <w:rFonts w:eastAsia="Consolas"/>
-        </w:rPr>
-        <w:t>PSEUDO CODE FOR SELECTION SORT</w:t>
-      </w:r>
-    </w:p>
-    <w:p>
-      <w:pPr>
-        <w:spacing w:line="276" w:lineRule="auto"/>
-      </w:pPr>
-    </w:p>
-    <w:p>
-      <w:pPr>
-        <w:spacing w:line="276" w:lineRule="auto"/>
-      </w:pPr>
-      <w:r>
-        <w:rPr>
-          <w:rFonts w:eastAsia="Consolas"/>
-        </w:rPr>
-        <w:t>Initialize n = Length of Array</w:t>
-      </w:r>
-      <w:r>
-        <w:br/>
-      </w:r>
-      <w:r>
-        <w:br/>
-      </w:r>
-      <w:proofErr w:type="spellStart"/>
-      <w:r>
-        <w:rPr>
-          <w:rFonts w:eastAsia="Consolas"/>
-        </w:rPr>
-        <w:t>SelectionSort</w:t>
-      </w:r>
-      <w:proofErr w:type="spellEnd"/>
-      <w:r>
-        <w:rPr>
-          <w:rFonts w:eastAsia="Consolas"/>
-        </w:rPr>
-        <w:t xml:space="preserve"> (Array, n)</w:t>
-      </w:r>
-      <w:r>
-        <w:br/>
-      </w:r>
-      <w:r>
-        <w:rPr>
-          <w:rFonts w:eastAsia="Consolas"/>
-        </w:rPr>
-        <w:t>{</w:t>
-      </w:r>
-      <w:r>
-        <w:br/>
-      </w:r>
-      <w:r>
-        <w:rPr>
-          <w:rFonts w:eastAsia="Consolas"/>
-        </w:rPr>
-        <w:t xml:space="preserve">    for </w:t>
-      </w:r>
-      <w:proofErr w:type="spellStart"/>
-      <w:r>
-        <w:rPr>
-          <w:rFonts w:eastAsia="Consolas"/>
-        </w:rPr>
-        <w:t>i</w:t>
-      </w:r>
-      <w:proofErr w:type="spellEnd"/>
-      <w:r>
-        <w:rPr>
-          <w:rFonts w:eastAsia="Consolas"/>
-        </w:rPr>
-        <w:t xml:space="preserve"> = 0 to n-2</w:t>
-      </w:r>
-      <w:r>
-        <w:br/>
-      </w:r>
-      <w:r>
-        <w:rPr>
-          <w:rFonts w:eastAsia="Consolas"/>
-        </w:rPr>
-        <w:t xml:space="preserve">    {</w:t>
-      </w:r>
-      <w:r>
-        <w:br/>
-      </w:r>
-      <w:r>
-        <w:rPr>
-          <w:rFonts w:eastAsia="Consolas"/>
-        </w:rPr>
-        <w:t xml:space="preserve">        </w:t>
-      </w:r>
-      <w:proofErr w:type="spellStart"/>
-      <w:r>
-        <w:rPr>
-          <w:rFonts w:eastAsia="Consolas"/>
-        </w:rPr>
-        <w:t>i_min</w:t>
-      </w:r>
-      <w:proofErr w:type="spellEnd"/>
-      <w:r>
-        <w:rPr>
-          <w:rFonts w:eastAsia="Consolas"/>
-        </w:rPr>
-        <w:t xml:space="preserve"> = </w:t>
-      </w:r>
-      <w:proofErr w:type="spellStart"/>
-      <w:r>
-        <w:rPr>
-          <w:rFonts w:eastAsia="Consolas"/>
-        </w:rPr>
-        <w:t>i</w:t>
-      </w:r>
-      <w:proofErr w:type="spellEnd"/>
-      <w:r>
-        <w:br/>
-      </w:r>
-      <w:r>
-        <w:rPr>
-          <w:rFonts w:eastAsia="Consolas"/>
-        </w:rPr>
-        <w:t xml:space="preserve">        for j = i+1 to n-1</w:t>
-      </w:r>
-      <w:r>
-        <w:br/>
-      </w:r>
-      <w:r>
-        <w:rPr>
-          <w:rFonts w:eastAsia="Consolas"/>
-        </w:rPr>
-        <w:t xml:space="preserve">        {</w:t>
-      </w:r>
-      <w:r>
-        <w:br/>
-      </w:r>
-      <w:r>
-        <w:rPr>
-          <w:rFonts w:eastAsia="Consolas"/>
-        </w:rPr>
-        <w:t xml:space="preserve">            if Array[j] &lt; Array[</w:t>
-      </w:r>
-      <w:proofErr w:type="spellStart"/>
-      <w:r>
-        <w:rPr>
-          <w:rFonts w:eastAsia="Consolas"/>
-        </w:rPr>
-        <w:t>i_min</w:t>
-      </w:r>
-      <w:proofErr w:type="spellEnd"/>
-      <w:r>
-        <w:rPr>
-          <w:rFonts w:eastAsia="Consolas"/>
-        </w:rPr>
-        <w:t>]</w:t>
-      </w:r>
-      <w:r>
-        <w:br/>
-      </w:r>
-      <w:r>
-        <w:rPr>
-          <w:rFonts w:eastAsia="Consolas"/>
-        </w:rPr>
-        <w:t xml:space="preserve">                </w:t>
-      </w:r>
-      <w:proofErr w:type="spellStart"/>
-      <w:r>
-        <w:rPr>
-          <w:rFonts w:eastAsia="Consolas"/>
-        </w:rPr>
-        <w:t>i_min</w:t>
-      </w:r>
-      <w:proofErr w:type="spellEnd"/>
-      <w:r>
-        <w:rPr>
-          <w:rFonts w:eastAsia="Consolas"/>
-        </w:rPr>
-        <w:t xml:space="preserve"> = j</w:t>
-      </w:r>
-      <w:r>
-        <w:br/>
-      </w:r>
-      <w:r>
-        <w:rPr>
-          <w:rFonts w:eastAsia="Consolas"/>
-        </w:rPr>
-        <w:t xml:space="preserve">        }</w:t>
-      </w:r>
-      <w:r>
-        <w:br/>
-      </w:r>
-      <w:r>
-        <w:rPr>
-          <w:rFonts w:eastAsia="Consolas"/>
-        </w:rPr>
-        <w:t xml:space="preserve">        Swap(Array[j], Array[</w:t>
-      </w:r>
-      <w:proofErr w:type="spellStart"/>
-      <w:r>
-        <w:rPr>
-          <w:rFonts w:eastAsia="Consolas"/>
-        </w:rPr>
-        <w:t>i_min</w:t>
-      </w:r>
-      <w:proofErr w:type="spellEnd"/>
-      <w:r>
-        <w:rPr>
-          <w:rFonts w:eastAsia="Consolas"/>
-        </w:rPr>
-        <w:t>])</w:t>
-      </w:r>
-      <w:r>
-        <w:br/>
-      </w:r>
-      <w:r>
-        <w:rPr>
-          <w:rFonts w:eastAsia="Consolas"/>
-        </w:rPr>
-        <w:lastRenderedPageBreak/>
-        <w:t xml:space="preserve">    }</w:t>
-      </w:r>
-      <w:r>
-        <w:br/>
-      </w:r>
-      <w:r>
-        <w:rPr>
-          <w:rFonts w:eastAsia="Consolas"/>
-        </w:rPr>
-        <w:t>}</w:t>
-      </w:r>
-    </w:p>
-    <w:p>
-      <w:r>
-        <w:rPr>
-          <w:lang w:eastAsia="en-AU"/>
-        </w:rPr>
-        <w:drawing>
-          <wp:inline distT="0" distB="0" distL="0" distR="0" wp14:anchorId="109DAF6A" wp14:editId="603A4EB1">
-            <wp:extent cx="5943600" cy="2714625"/>
-            <wp:effectExtent l="0" t="0" r="0" b="0"/>
-            <wp:docPr id="682321972" name="Picture 682321972"/>
             <wp:cNvGraphicFramePr>
               <a:graphicFrameLocks xmlns:a="http://schemas.openxmlformats.org/drawingml/2006/main" noChangeAspect="1"/>
             </wp:cNvGraphicFramePr>
@@ -10757,6 +11208,352 @@
                   <pic:spPr>
                     <a:xfrm>
                       <a:off x="0" y="0"/>
+                      <a:ext cx="5943600" cy="2895600"/>
+                    </a:xfrm>
+                    <a:prstGeom prst="rect">
+                      <a:avLst/>
+                    </a:prstGeom>
+                  </pic:spPr>
+                </pic:pic>
+              </a:graphicData>
+            </a:graphic>
+          </wp:inline>
+        </w:drawing>
+      </w:r>
+      <w:r>
+        <w:tab/>
+      </w:r>
+      <w:r>
+        <w:tab/>
+      </w:r>
+      <w:r>
+        <w:tab/>
+      </w:r>
+    </w:p>
+    <w:p>
+      <w:pPr>
+        <w:pStyle w:val="figures"/>
+        <w:rPr>
+          <w:lang w:val="en-GB"/>
+        </w:rPr>
+      </w:pPr>
+      <w:bookmarkStart w:id="34" w:name="_Toc169981219"/>
+      <w:r>
+        <w:rPr>
+          <w:lang w:val="en-GB"/>
+        </w:rPr>
+        <w:t>Fig. Bubble Sort Implementation</w:t>
+      </w:r>
+      <w:bookmarkEnd w:id="34"/>
+    </w:p>
+    <w:p>
+      <w:pPr>
+        <w:pStyle w:val="Just"/>
+        <w:rPr>
+          <w:lang w:val="en-GB"/>
+        </w:rPr>
+      </w:pPr>
+      <w:r>
+        <w:rPr>
+          <w:lang w:val="en-GB"/>
+        </w:rPr>
+        <w:t xml:space="preserve"> Selection Sort</w:t>
+      </w:r>
+    </w:p>
+    <w:p>
+      <w:pPr>
+        <w:spacing w:line="276" w:lineRule="auto"/>
+      </w:pPr>
+      <w:r>
+        <w:t>An in-place sorting algorithm that finds minimum element in each cycle and puts it in appropriate position in list.</w:t>
+      </w:r>
+    </w:p>
+    <w:p>
+      <w:pPr>
+        <w:spacing w:line="276" w:lineRule="auto"/>
+      </w:pPr>
+    </w:p>
+    <w:p>
+      <w:pPr>
+        <w:spacing w:line="276" w:lineRule="auto"/>
+      </w:pPr>
+    </w:p>
+    <w:p>
+      <w:pPr>
+        <w:spacing w:line="276" w:lineRule="auto"/>
+      </w:pPr>
+    </w:p>
+    <w:p>
+      <w:pPr>
+        <w:spacing w:line="276" w:lineRule="auto"/>
+        <w:ind w:left="720"/>
+      </w:pPr>
+    </w:p>
+    <w:p>
+      <w:pPr>
+        <w:spacing w:line="276" w:lineRule="auto"/>
+        <w:rPr>
+          <w:rFonts w:eastAsia="Consolas"/>
+        </w:rPr>
+      </w:pPr>
+      <w:r>
+        <w:rPr>
+          <w:rFonts w:eastAsia="Consolas"/>
+        </w:rPr>
+        <w:t>PSEUDO CODE FOR SELECTION SORT</w:t>
+      </w:r>
+    </w:p>
+    <w:p>
+      <w:pPr>
+        <w:spacing w:line="276" w:lineRule="auto"/>
+      </w:pPr>
+    </w:p>
+    <w:p>
+      <w:pPr>
+        <w:spacing w:line="276" w:lineRule="auto"/>
+      </w:pPr>
+      <w:r>
+        <w:rPr>
+          <w:rFonts w:eastAsia="Consolas"/>
+        </w:rPr>
+        <w:t>Initialize n = Length of Array</w:t>
+      </w:r>
+      <w:r>
+        <w:br/>
+      </w:r>
+      <w:r>
+        <w:br/>
+      </w:r>
+      <w:proofErr w:type="spellStart"/>
+      <w:r>
+        <w:rPr>
+          <w:rFonts w:eastAsia="Consolas"/>
+        </w:rPr>
+        <w:t>SelectionSort</w:t>
+      </w:r>
+      <w:proofErr w:type="spellEnd"/>
+      <w:r>
+        <w:rPr>
+          <w:rFonts w:eastAsia="Consolas"/>
+        </w:rPr>
+        <w:t xml:space="preserve"> (Array, n)</w:t>
+      </w:r>
+      <w:r>
+        <w:br/>
+      </w:r>
+      <w:r>
+        <w:rPr>
+          <w:rFonts w:eastAsia="Consolas"/>
+        </w:rPr>
+        <w:t>{</w:t>
+      </w:r>
+      <w:r>
+        <w:br/>
+      </w:r>
+      <w:r>
+        <w:rPr>
+          <w:rFonts w:eastAsia="Consolas"/>
+        </w:rPr>
+        <w:t xml:space="preserve">    for </w:t>
+      </w:r>
+      <w:proofErr w:type="spellStart"/>
+      <w:r>
+        <w:rPr>
+          <w:rFonts w:eastAsia="Consolas"/>
+        </w:rPr>
+        <w:t>i</w:t>
+      </w:r>
+      <w:proofErr w:type="spellEnd"/>
+      <w:r>
+        <w:rPr>
+          <w:rFonts w:eastAsia="Consolas"/>
+        </w:rPr>
+        <w:t xml:space="preserve"> = 0 to n-2</w:t>
+      </w:r>
+      <w:r>
+        <w:br/>
+      </w:r>
+      <w:r>
+        <w:rPr>
+          <w:rFonts w:eastAsia="Consolas"/>
+        </w:rPr>
+        <w:t xml:space="preserve">    {</w:t>
+      </w:r>
+      <w:r>
+        <w:br/>
+      </w:r>
+      <w:r>
+        <w:rPr>
+          <w:rFonts w:eastAsia="Consolas"/>
+        </w:rPr>
+        <w:t xml:space="preserve">        </w:t>
+      </w:r>
+      <w:proofErr w:type="spellStart"/>
+      <w:r>
+        <w:rPr>
+          <w:rFonts w:eastAsia="Consolas"/>
+        </w:rPr>
+        <w:t>i_min</w:t>
+      </w:r>
+      <w:proofErr w:type="spellEnd"/>
+      <w:r>
+        <w:rPr>
+          <w:rFonts w:eastAsia="Consolas"/>
+        </w:rPr>
+        <w:t xml:space="preserve"> = i</w:t>
+      </w:r>
+      <w:r>
+        <w:br/>
+      </w:r>
+      <w:r>
+        <w:rPr>
+          <w:rFonts w:eastAsia="Consolas"/>
+        </w:rPr>
+        <w:t xml:space="preserve">        for j = i+1 to n-1</w:t>
+      </w:r>
+      <w:r>
+        <w:br/>
+      </w:r>
+      <w:r>
+        <w:rPr>
+          <w:rFonts w:eastAsia="Consolas"/>
+        </w:rPr>
+        <w:t xml:space="preserve">        {</w:t>
+      </w:r>
+      <w:r>
+        <w:br/>
+      </w:r>
+      <w:r>
+        <w:rPr>
+          <w:rFonts w:eastAsia="Consolas"/>
+        </w:rPr>
+        <w:t xml:space="preserve">            if Array[j] &lt; Array[</w:t>
+      </w:r>
+      <w:proofErr w:type="spellStart"/>
+      <w:r>
+        <w:rPr>
+          <w:rFonts w:eastAsia="Consolas"/>
+        </w:rPr>
+        <w:t>i_min</w:t>
+      </w:r>
+      <w:proofErr w:type="spellEnd"/>
+      <w:r>
+        <w:rPr>
+          <w:rFonts w:eastAsia="Consolas"/>
+        </w:rPr>
+        <w:t>]</w:t>
+      </w:r>
+      <w:r>
+        <w:br/>
+      </w:r>
+      <w:r>
+        <w:rPr>
+          <w:rFonts w:eastAsia="Consolas"/>
+        </w:rPr>
+        <w:t xml:space="preserve">                </w:t>
+      </w:r>
+      <w:proofErr w:type="spellStart"/>
+      <w:r>
+        <w:rPr>
+          <w:rFonts w:eastAsia="Consolas"/>
+        </w:rPr>
+        <w:t>i_min</w:t>
+      </w:r>
+      <w:proofErr w:type="spellEnd"/>
+      <w:r>
+        <w:rPr>
+          <w:rFonts w:eastAsia="Consolas"/>
+        </w:rPr>
+        <w:t xml:space="preserve"> = j</w:t>
+      </w:r>
+      <w:r>
+        <w:br/>
+      </w:r>
+      <w:r>
+        <w:rPr>
+          <w:rFonts w:eastAsia="Consolas"/>
+        </w:rPr>
+        <w:t xml:space="preserve">        }</w:t>
+      </w:r>
+      <w:r>
+        <w:br/>
+      </w:r>
+      <w:r>
+        <w:rPr>
+          <w:rFonts w:eastAsia="Consolas"/>
+        </w:rPr>
+        <w:t xml:space="preserve">        Swap(Array[j], Array[</w:t>
+      </w:r>
+      <w:proofErr w:type="spellStart"/>
+      <w:r>
+        <w:rPr>
+          <w:rFonts w:eastAsia="Consolas"/>
+        </w:rPr>
+        <w:t>i_min</w:t>
+      </w:r>
+      <w:proofErr w:type="spellEnd"/>
+      <w:r>
+        <w:rPr>
+          <w:rFonts w:eastAsia="Consolas"/>
+        </w:rPr>
+        <w:t>])</w:t>
+      </w:r>
+      <w:r>
+        <w:br/>
+      </w:r>
+      <w:r>
+        <w:rPr>
+          <w:rFonts w:eastAsia="Consolas"/>
+        </w:rPr>
+        <w:lastRenderedPageBreak/>
+        <w:t xml:space="preserve">    }</w:t>
+      </w:r>
+      <w:r>
+        <w:br/>
+      </w:r>
+      <w:r>
+        <w:rPr>
+          <w:rFonts w:eastAsia="Consolas"/>
+        </w:rPr>
+        <w:t>}</w:t>
+      </w:r>
+    </w:p>
+    <w:p>
+      <w:r>
+        <w:rPr>
+          <w:noProof/>
+          <w:lang w:eastAsia="en-AU"/>
+        </w:rPr>
+        <w:drawing>
+          <wp:inline distT="0" distB="0" distL="0" distR="0" wp14:anchorId="109DAF6A" wp14:editId="603A4EB1">
+            <wp:extent cx="5943600" cy="2714625"/>
+            <wp:effectExtent l="0" t="0" r="0" b="0"/>
+            <wp:docPr id="682321972" name="Picture 682321972"/>
+            <wp:cNvGraphicFramePr>
+              <a:graphicFrameLocks xmlns:a="http://schemas.openxmlformats.org/drawingml/2006/main" noChangeAspect="1"/>
+            </wp:cNvGraphicFramePr>
+            <a:graphic xmlns:a="http://schemas.openxmlformats.org/drawingml/2006/main">
+              <a:graphicData uri="http://schemas.openxmlformats.org/drawingml/2006/picture">
+                <pic:pic xmlns:pic="http://schemas.openxmlformats.org/drawingml/2006/picture">
+                  <pic:nvPicPr>
+                    <pic:cNvPr id="0" name=""/>
+                    <pic:cNvPicPr/>
+                  </pic:nvPicPr>
+                  <pic:blipFill>
+                    <a:blip r:embed="rId26" cstate="print">
+                      <a:extLst>
+                        <a:ext uri="{28A0092B-C50C-407E-A947-70E740481C1C}">
+                          <a14:useLocalDpi xmlns:a14="http://schemas.microsoft.com/office/drawing/2010/main" val="0"/>
+                        </a:ext>
+                      </a:extLst>
+                    </a:blip>
+                    <a:stretch>
+                      <a:fillRect/>
+                    </a:stretch>
+                  </pic:blipFill>
+                  <pic:spPr>
+                    <a:xfrm>
+                      <a:off x="0" y="0"/>
                       <a:ext cx="5943600" cy="2714625"/>
                     </a:xfrm>
                     <a:prstGeom prst="rect">
@@ -10988,8 +11785,13 @@
           <w:sdtContent>
             <w:p>
               <w:pPr>
-                <w:pStyle w:val="Bibliography"/>
-                <w:ind w:left="720" w:hanging="720"/>
+                <w:rPr>
+                  <w:rFonts w:asciiTheme="minorHAnsi" w:eastAsiaTheme="minorHAnsi" w:hAnsiTheme="minorHAnsi" w:cstheme="minorBidi"/>
+                  <w:noProof/>
+                  <w:sz w:val="22"/>
+                  <w:szCs w:val="22"/>
+                  <w:lang w:val="en-AU"/>
+                </w:rPr>
               </w:pPr>
               <w:r>
                 <w:t xml:space="preserve"> </w:t>
@@ -11006,108 +11808,307 @@
               <w:r>
                 <w:fldChar w:fldCharType="separate"/>
               </w:r>
-              <w:r>
-                <w:t xml:space="preserve">Hundhausen, C. D. (2002). </w:t>
-              </w:r>
-              <w:r>
-                <w:rPr>
-                  <w:i/>
-                  <w:iCs/>
-                </w:rPr>
-                <w:t>A Meta-Study of Algorithm Visualization Effectiveness. Journal of Visual Languages &amp; Computing,.</w:t>
-              </w:r>
-              <w:r>
-                <w:t xml:space="preserve"> Hundhausen.</w:t>
-              </w:r>
             </w:p>
-            <w:p/>
+            <w:tbl>
+              <w:tblPr>
+                <w:tblW w:w="5000" w:type="pct"/>
+                <w:tblCellSpacing w:w="15" w:type="dxa"/>
+                <w:tblCellMar>
+                  <w:top w:w="15" w:type="dxa"/>
+                  <w:left w:w="15" w:type="dxa"/>
+                  <w:bottom w:w="15" w:type="dxa"/>
+                  <w:right w:w="15" w:type="dxa"/>
+                </w:tblCellMar>
+                <w:tblLook w:val="04A0" w:firstRow="1" w:lastRow="0" w:firstColumn="1" w:lastColumn="0" w:noHBand="0" w:noVBand="1"/>
+              </w:tblPr>
+              <w:tblGrid>
+                <w:gridCol w:w="355"/>
+                <w:gridCol w:w="9005"/>
+              </w:tblGrid>
+              <w:tr>
+                <w:trPr>
+                  <w:divId w:val="868562752"/>
+                  <w:tblCellSpacing w:w="15" w:type="dxa"/>
+                </w:trPr>
+                <w:tc>
+                  <w:tcPr>
+                    <w:tcW w:w="50" w:type="pct"/>
+                    <w:hideMark/>
+                  </w:tcPr>
+                  <w:p>
+                    <w:pPr>
+                      <w:pStyle w:val="Bibliography"/>
+                      <w:rPr>
+                        <w:noProof/>
+                      </w:rPr>
+                    </w:pPr>
+                    <w:r>
+                      <w:rPr>
+                        <w:noProof/>
+                      </w:rPr>
+                      <w:t xml:space="preserve">[1] </w:t>
+                    </w:r>
+                  </w:p>
+                </w:tc>
+                <w:tc>
+                  <w:tcPr>
+                    <w:tcW w:w="0" w:type="auto"/>
+                    <w:hideMark/>
+                  </w:tcPr>
+                  <w:p>
+                    <w:pPr>
+                      <w:pStyle w:val="Bibliography"/>
+                      <w:rPr>
+                        <w:noProof/>
+                      </w:rPr>
+                    </w:pPr>
+                    <w:r>
+                      <w:rPr>
+                        <w:noProof/>
+                      </w:rPr>
+                      <w:t>R. S. M.H. Brown, “A system for algorithm animation, Proceedings of the 11th annual conference on Computer graphics and interactive techniques, SIGGRAPH,” ACM New York, NY, USA, 1984.</w:t>
+                    </w:r>
+                  </w:p>
+                </w:tc>
+              </w:tr>
+              <w:tr>
+                <w:trPr>
+                  <w:divId w:val="868562752"/>
+                  <w:tblCellSpacing w:w="15" w:type="dxa"/>
+                </w:trPr>
+                <w:tc>
+                  <w:tcPr>
+                    <w:tcW w:w="50" w:type="pct"/>
+                    <w:hideMark/>
+                  </w:tcPr>
+                  <w:p>
+                    <w:pPr>
+                      <w:pStyle w:val="Bibliography"/>
+                      <w:rPr>
+                        <w:noProof/>
+                      </w:rPr>
+                    </w:pPr>
+                    <w:r>
+                      <w:rPr>
+                        <w:noProof/>
+                      </w:rPr>
+                      <w:t xml:space="preserve">[2] </w:t>
+                    </w:r>
+                  </w:p>
+                </w:tc>
+                <w:tc>
+                  <w:tcPr>
+                    <w:tcW w:w="0" w:type="auto"/>
+                    <w:hideMark/>
+                  </w:tcPr>
+                  <w:p>
+                    <w:pPr>
+                      <w:pStyle w:val="Bibliography"/>
+                      <w:rPr>
+                        <w:noProof/>
+                      </w:rPr>
+                    </w:pPr>
+                    <w:r>
+                      <w:rPr>
+                        <w:noProof/>
+                      </w:rPr>
+                      <w:t>Sajko, “Algorithm Visualization,” Sajko, Košic,Slovak, 2012.</w:t>
+                    </w:r>
+                  </w:p>
+                </w:tc>
+              </w:tr>
+              <w:tr>
+                <w:trPr>
+                  <w:divId w:val="868562752"/>
+                  <w:tblCellSpacing w:w="15" w:type="dxa"/>
+                </w:trPr>
+                <w:tc>
+                  <w:tcPr>
+                    <w:tcW w:w="50" w:type="pct"/>
+                    <w:hideMark/>
+                  </w:tcPr>
+                  <w:p>
+                    <w:pPr>
+                      <w:pStyle w:val="Bibliography"/>
+                      <w:rPr>
+                        <w:noProof/>
+                      </w:rPr>
+                    </w:pPr>
+                    <w:r>
+                      <w:rPr>
+                        <w:noProof/>
+                      </w:rPr>
+                      <w:t xml:space="preserve">[3] </w:t>
+                    </w:r>
+                  </w:p>
+                </w:tc>
+                <w:tc>
+                  <w:tcPr>
+                    <w:tcW w:w="0" w:type="auto"/>
+                    <w:hideMark/>
+                  </w:tcPr>
+                  <w:p>
+                    <w:pPr>
+                      <w:pStyle w:val="Bibliography"/>
+                      <w:rPr>
+                        <w:noProof/>
+                      </w:rPr>
+                    </w:pPr>
+                    <w:r>
+                      <w:rPr>
+                        <w:noProof/>
+                      </w:rPr>
+                      <w:t>Erin Teo Yi Ling, Dr. Steven Halim, “Teaching Algorithms with Web-based Technologies,” National University of Singapore, 2014.</w:t>
+                    </w:r>
+                  </w:p>
+                </w:tc>
+              </w:tr>
+              <w:tr>
+                <w:trPr>
+                  <w:divId w:val="868562752"/>
+                  <w:tblCellSpacing w:w="15" w:type="dxa"/>
+                </w:trPr>
+                <w:tc>
+                  <w:tcPr>
+                    <w:tcW w:w="50" w:type="pct"/>
+                    <w:hideMark/>
+                  </w:tcPr>
+                  <w:p>
+                    <w:pPr>
+                      <w:pStyle w:val="Bibliography"/>
+                      <w:rPr>
+                        <w:noProof/>
+                      </w:rPr>
+                    </w:pPr>
+                    <w:r>
+                      <w:rPr>
+                        <w:noProof/>
+                      </w:rPr>
+                      <w:t xml:space="preserve">[4] </w:t>
+                    </w:r>
+                  </w:p>
+                </w:tc>
+                <w:tc>
+                  <w:tcPr>
+                    <w:tcW w:w="0" w:type="auto"/>
+                    <w:hideMark/>
+                  </w:tcPr>
+                  <w:p>
+                    <w:pPr>
+                      <w:pStyle w:val="Bibliography"/>
+                      <w:rPr>
+                        <w:noProof/>
+                      </w:rPr>
+                    </w:pPr>
+                    <w:r>
+                      <w:rPr>
+                        <w:noProof/>
+                      </w:rPr>
+                      <w:t>T. R. G. A. V. D. W. F. R. H. C. .. &amp;. V.-I. J. Á. Naps, “Exploring the Role of Visualization and Engagement in Computer Science Education.,” 2002.</w:t>
+                    </w:r>
+                  </w:p>
+                </w:tc>
+              </w:tr>
+              <w:tr>
+                <w:trPr>
+                  <w:divId w:val="868562752"/>
+                  <w:tblCellSpacing w:w="15" w:type="dxa"/>
+                </w:trPr>
+                <w:tc>
+                  <w:tcPr>
+                    <w:tcW w:w="50" w:type="pct"/>
+                    <w:hideMark/>
+                  </w:tcPr>
+                  <w:p>
+                    <w:pPr>
+                      <w:pStyle w:val="Bibliography"/>
+                      <w:rPr>
+                        <w:noProof/>
+                      </w:rPr>
+                    </w:pPr>
+                    <w:r>
+                      <w:rPr>
+                        <w:noProof/>
+                      </w:rPr>
+                      <w:t xml:space="preserve">[5] </w:t>
+                    </w:r>
+                  </w:p>
+                </w:tc>
+                <w:tc>
+                  <w:tcPr>
+                    <w:tcW w:w="0" w:type="auto"/>
+                    <w:hideMark/>
+                  </w:tcPr>
+                  <w:p>
+                    <w:pPr>
+                      <w:pStyle w:val="Bibliography"/>
+                      <w:rPr>
+                        <w:noProof/>
+                      </w:rPr>
+                    </w:pPr>
+                    <w:r>
+                      <w:rPr>
+                        <w:noProof/>
+                      </w:rPr>
+                      <w:t>C. D. S. &amp;. S. J. T. Hundhausen, “A Meta-Study of Algorithm Visualization Effectiveness. Journal of Visual Languages &amp; Computing,,” Hundhausen, 2002.</w:t>
+                    </w:r>
+                  </w:p>
+                </w:tc>
+              </w:tr>
+              <w:tr>
+                <w:trPr>
+                  <w:divId w:val="868562752"/>
+                  <w:tblCellSpacing w:w="15" w:type="dxa"/>
+                </w:trPr>
+                <w:tc>
+                  <w:tcPr>
+                    <w:tcW w:w="50" w:type="pct"/>
+                    <w:hideMark/>
+                  </w:tcPr>
+                  <w:p>
+                    <w:pPr>
+                      <w:pStyle w:val="Bibliography"/>
+                      <w:rPr>
+                        <w:noProof/>
+                      </w:rPr>
+                    </w:pPr>
+                    <w:r>
+                      <w:rPr>
+                        <w:noProof/>
+                      </w:rPr>
+                      <w:t xml:space="preserve">[6] </w:t>
+                    </w:r>
+                  </w:p>
+                </w:tc>
+                <w:tc>
+                  <w:tcPr>
+                    <w:tcW w:w="0" w:type="auto"/>
+                    <w:hideMark/>
+                  </w:tcPr>
+                  <w:p>
+                    <w:pPr>
+                      <w:pStyle w:val="Bibliography"/>
+                      <w:rPr>
+                        <w:noProof/>
+                      </w:rPr>
+                    </w:pPr>
+                    <w:r>
+                      <w:rPr>
+                        <w:noProof/>
+                      </w:rPr>
+                      <w:t>Z. Seidametova, “Some methods for improving data structure teaching efficiency,” Education Dimension, 2022.</w:t>
+                    </w:r>
+                  </w:p>
+                </w:tc>
+              </w:tr>
+            </w:tbl>
             <w:p>
               <w:pPr>
-                <w:pStyle w:val="Bibliography"/>
-                <w:ind w:left="720"/>
+                <w:divId w:val="868562752"/>
+                <w:rPr>
+                  <w:noProof/>
+                </w:rPr>
               </w:pPr>
-              <w:r>
-                <w:t xml:space="preserve">M.H. Brown, R. S. (1984). </w:t>
-              </w:r>
-              <w:r>
-                <w:rPr>
-                  <w:i/>
-                  <w:iCs/>
-                </w:rPr>
-                <w:t>A system for algorithm animation, Proceedings of the 11th annual conference on Computer graphics and interactive techniques, SIGGRAPH.</w:t>
-              </w:r>
-              <w:r>
-                <w:t xml:space="preserve"> ACM New York, NY, USA.</w:t>
-              </w:r>
-            </w:p>
-            <w:p/>
-            <w:p>
-              <w:pPr>
-                <w:pStyle w:val="Bibliography"/>
-                <w:ind w:left="720"/>
-              </w:pPr>
-              <w:r>
-                <w:t xml:space="preserve">Naps, T. R.-I. (2002). </w:t>
-              </w:r>
-              <w:r>
-                <w:rPr>
-                  <w:i/>
-                  <w:iCs/>
-                </w:rPr>
-                <w:t>Exploring the Role of Visualization and Engagement in Computer Science Education.</w:t>
-              </w:r>
-              <w:r>
-                <w:t xml:space="preserve"> </w:t>
-              </w:r>
-            </w:p>
-            <w:p/>
-            <w:p>
-              <w:pPr>
-                <w:pStyle w:val="Bibliography"/>
-                <w:ind w:left="720"/>
-              </w:pPr>
-              <w:proofErr w:type="spellStart"/>
-              <w:r>
-                <w:t>Sajko</w:t>
-              </w:r>
-              <w:proofErr w:type="spellEnd"/>
-              <w:r>
-                <w:t xml:space="preserve">. (2012). </w:t>
-              </w:r>
-              <w:r>
-                <w:rPr>
-                  <w:i/>
-                  <w:iCs/>
-                </w:rPr>
-                <w:t>Algorithm Visualization.</w:t>
-              </w:r>
-              <w:r>
-                <w:t xml:space="preserve"> DCI FEEI TU of </w:t>
-              </w:r>
-              <w:proofErr w:type="spellStart"/>
-              <w:r>
-                <w:t>Košice</w:t>
-              </w:r>
-              <w:proofErr w:type="spellEnd"/>
-              <w:r>
-                <w:t xml:space="preserve">. </w:t>
-              </w:r>
-              <w:proofErr w:type="spellStart"/>
-              <w:r>
-                <w:t>Košic,Slovak</w:t>
-              </w:r>
-              <w:proofErr w:type="spellEnd"/>
-              <w:r>
-                <w:t xml:space="preserve">: </w:t>
-              </w:r>
-              <w:proofErr w:type="spellStart"/>
-              <w:r>
-                <w:t>Sajko</w:t>
-              </w:r>
-              <w:proofErr w:type="spellEnd"/>
-              <w:r>
-                <w:t>.</w:t>
-              </w:r>
             </w:p>
             <w:p>
               <w:r>
@@ -11875,6 +12876,92 @@
     </w:lvl>
   </w:abstractNum>
   <w:abstractNum w:abstractNumId="4" w15:restartNumberingAfterBreak="0">
+    <w:nsid w:val="266227B0"/>
+    <w:multiLevelType w:val="hybridMultilevel"/>
+    <w:tmpl w:val="66B6EC70"/>
+    <w:lvl w:ilvl="0" w:tplc="0809000F">
+      <w:start w:val="1"/>
+      <w:numFmt w:val="decimal"/>
+      <w:lvlText w:val="%1."/>
+      <w:lvlJc w:val="left"/>
+      <w:pPr>
+        <w:ind w:left="720" w:hanging="360"/>
+      </w:pPr>
+    </w:lvl>
+    <w:lvl w:ilvl="1" w:tplc="08090019" w:tentative="1">
+      <w:start w:val="1"/>
+      <w:numFmt w:val="lowerLetter"/>
+      <w:lvlText w:val="%2."/>
+      <w:lvlJc w:val="left"/>
+      <w:pPr>
+        <w:ind w:left="1440" w:hanging="360"/>
+      </w:pPr>
+    </w:lvl>
+    <w:lvl w:ilvl="2" w:tplc="0809001B" w:tentative="1">
+      <w:start w:val="1"/>
+      <w:numFmt w:val="lowerRoman"/>
+      <w:lvlText w:val="%3."/>
+      <w:lvlJc w:val="right"/>
+      <w:pPr>
+        <w:ind w:left="2160" w:hanging="180"/>
+      </w:pPr>
+    </w:lvl>
+    <w:lvl w:ilvl="3" w:tplc="0809000F" w:tentative="1">
+      <w:start w:val="1"/>
+      <w:numFmt w:val="decimal"/>
+      <w:lvlText w:val="%4."/>
+      <w:lvlJc w:val="left"/>
+      <w:pPr>
+        <w:ind w:left="2880" w:hanging="360"/>
+      </w:pPr>
+    </w:lvl>
+    <w:lvl w:ilvl="4" w:tplc="08090019" w:tentative="1">
+      <w:start w:val="1"/>
+      <w:numFmt w:val="lowerLetter"/>
+      <w:lvlText w:val="%5."/>
+      <w:lvlJc w:val="left"/>
+      <w:pPr>
+        <w:ind w:left="3600" w:hanging="360"/>
+      </w:pPr>
+    </w:lvl>
+    <w:lvl w:ilvl="5" w:tplc="0809001B" w:tentative="1">
+      <w:start w:val="1"/>
+      <w:numFmt w:val="lowerRoman"/>
+      <w:lvlText w:val="%6."/>
+      <w:lvlJc w:val="right"/>
+      <w:pPr>
+        <w:ind w:left="4320" w:hanging="180"/>
+      </w:pPr>
+    </w:lvl>
+    <w:lvl w:ilvl="6" w:tplc="0809000F" w:tentative="1">
+      <w:start w:val="1"/>
+      <w:numFmt w:val="decimal"/>
+      <w:lvlText w:val="%7."/>
+      <w:lvlJc w:val="left"/>
+      <w:pPr>
+        <w:ind w:left="5040" w:hanging="360"/>
+      </w:pPr>
+    </w:lvl>
+    <w:lvl w:ilvl="7" w:tplc="08090019" w:tentative="1">
+      <w:start w:val="1"/>
+      <w:numFmt w:val="lowerLetter"/>
+      <w:lvlText w:val="%8."/>
+      <w:lvlJc w:val="left"/>
+      <w:pPr>
+        <w:ind w:left="5760" w:hanging="360"/>
+      </w:pPr>
+    </w:lvl>
+    <w:lvl w:ilvl="8" w:tplc="0809001B" w:tentative="1">
+      <w:start w:val="1"/>
+      <w:numFmt w:val="lowerRoman"/>
+      <w:lvlText w:val="%9."/>
+      <w:lvlJc w:val="right"/>
+      <w:pPr>
+        <w:ind w:left="6480" w:hanging="180"/>
+      </w:pPr>
+    </w:lvl>
+  </w:abstractNum>
+  <w:abstractNum w:abstractNumId="5" w15:restartNumberingAfterBreak="0">
     <w:nsid w:val="2A71CED4"/>
     <w:multiLevelType w:val="hybridMultilevel"/>
     <w:tmpl w:val="BEB23DCA"/>
@@ -11987,7 +13074,7 @@
       </w:rPr>
     </w:lvl>
   </w:abstractNum>
-  <w:abstractNum w:abstractNumId="5" w15:restartNumberingAfterBreak="0">
+  <w:abstractNum w:abstractNumId="6" w15:restartNumberingAfterBreak="0">
     <w:nsid w:val="49A2A73F"/>
     <w:multiLevelType w:val="hybridMultilevel"/>
     <w:tmpl w:val="8094339A"/>
@@ -12073,7 +13160,179 @@
       </w:pPr>
     </w:lvl>
   </w:abstractNum>
-  <w:abstractNum w:abstractNumId="6" w15:restartNumberingAfterBreak="0">
+  <w:abstractNum w:abstractNumId="7" w15:restartNumberingAfterBreak="0">
+    <w:nsid w:val="4EFC54C6"/>
+    <w:multiLevelType w:val="hybridMultilevel"/>
+    <w:tmpl w:val="1096A390"/>
+    <w:lvl w:ilvl="0" w:tplc="0809000F">
+      <w:start w:val="1"/>
+      <w:numFmt w:val="decimal"/>
+      <w:lvlText w:val="%1."/>
+      <w:lvlJc w:val="left"/>
+      <w:pPr>
+        <w:ind w:left="720" w:hanging="360"/>
+      </w:pPr>
+    </w:lvl>
+    <w:lvl w:ilvl="1" w:tplc="08090019" w:tentative="1">
+      <w:start w:val="1"/>
+      <w:numFmt w:val="lowerLetter"/>
+      <w:lvlText w:val="%2."/>
+      <w:lvlJc w:val="left"/>
+      <w:pPr>
+        <w:ind w:left="1440" w:hanging="360"/>
+      </w:pPr>
+    </w:lvl>
+    <w:lvl w:ilvl="2" w:tplc="0809001B" w:tentative="1">
+      <w:start w:val="1"/>
+      <w:numFmt w:val="lowerRoman"/>
+      <w:lvlText w:val="%3."/>
+      <w:lvlJc w:val="right"/>
+      <w:pPr>
+        <w:ind w:left="2160" w:hanging="180"/>
+      </w:pPr>
+    </w:lvl>
+    <w:lvl w:ilvl="3" w:tplc="0809000F">
+      <w:start w:val="1"/>
+      <w:numFmt w:val="decimal"/>
+      <w:lvlText w:val="%4."/>
+      <w:lvlJc w:val="left"/>
+      <w:pPr>
+        <w:ind w:left="2880" w:hanging="360"/>
+      </w:pPr>
+    </w:lvl>
+    <w:lvl w:ilvl="4" w:tplc="08090019" w:tentative="1">
+      <w:start w:val="1"/>
+      <w:numFmt w:val="lowerLetter"/>
+      <w:lvlText w:val="%5."/>
+      <w:lvlJc w:val="left"/>
+      <w:pPr>
+        <w:ind w:left="3600" w:hanging="360"/>
+      </w:pPr>
+    </w:lvl>
+    <w:lvl w:ilvl="5" w:tplc="0809001B" w:tentative="1">
+      <w:start w:val="1"/>
+      <w:numFmt w:val="lowerRoman"/>
+      <w:lvlText w:val="%6."/>
+      <w:lvlJc w:val="right"/>
+      <w:pPr>
+        <w:ind w:left="4320" w:hanging="180"/>
+      </w:pPr>
+    </w:lvl>
+    <w:lvl w:ilvl="6" w:tplc="0809000F" w:tentative="1">
+      <w:start w:val="1"/>
+      <w:numFmt w:val="decimal"/>
+      <w:lvlText w:val="%7."/>
+      <w:lvlJc w:val="left"/>
+      <w:pPr>
+        <w:ind w:left="5040" w:hanging="360"/>
+      </w:pPr>
+    </w:lvl>
+    <w:lvl w:ilvl="7" w:tplc="08090019" w:tentative="1">
+      <w:start w:val="1"/>
+      <w:numFmt w:val="lowerLetter"/>
+      <w:lvlText w:val="%8."/>
+      <w:lvlJc w:val="left"/>
+      <w:pPr>
+        <w:ind w:left="5760" w:hanging="360"/>
+      </w:pPr>
+    </w:lvl>
+    <w:lvl w:ilvl="8" w:tplc="0809001B" w:tentative="1">
+      <w:start w:val="1"/>
+      <w:numFmt w:val="lowerRoman"/>
+      <w:lvlText w:val="%9."/>
+      <w:lvlJc w:val="right"/>
+      <w:pPr>
+        <w:ind w:left="6480" w:hanging="180"/>
+      </w:pPr>
+    </w:lvl>
+  </w:abstractNum>
+  <w:abstractNum w:abstractNumId="8" w15:restartNumberingAfterBreak="0">
+    <w:nsid w:val="59AE3899"/>
+    <w:multiLevelType w:val="hybridMultilevel"/>
+    <w:tmpl w:val="1B54ACA0"/>
+    <w:lvl w:ilvl="0" w:tplc="0809000F">
+      <w:start w:val="1"/>
+      <w:numFmt w:val="decimal"/>
+      <w:lvlText w:val="%1."/>
+      <w:lvlJc w:val="left"/>
+      <w:pPr>
+        <w:ind w:left="720" w:hanging="360"/>
+      </w:pPr>
+    </w:lvl>
+    <w:lvl w:ilvl="1" w:tplc="08090019" w:tentative="1">
+      <w:start w:val="1"/>
+      <w:numFmt w:val="lowerLetter"/>
+      <w:lvlText w:val="%2."/>
+      <w:lvlJc w:val="left"/>
+      <w:pPr>
+        <w:ind w:left="1440" w:hanging="360"/>
+      </w:pPr>
+    </w:lvl>
+    <w:lvl w:ilvl="2" w:tplc="0809001B" w:tentative="1">
+      <w:start w:val="1"/>
+      <w:numFmt w:val="lowerRoman"/>
+      <w:lvlText w:val="%3."/>
+      <w:lvlJc w:val="right"/>
+      <w:pPr>
+        <w:ind w:left="2160" w:hanging="180"/>
+      </w:pPr>
+    </w:lvl>
+    <w:lvl w:ilvl="3" w:tplc="0809000F">
+      <w:start w:val="1"/>
+      <w:numFmt w:val="decimal"/>
+      <w:lvlText w:val="%4."/>
+      <w:lvlJc w:val="left"/>
+      <w:pPr>
+        <w:ind w:left="2880" w:hanging="360"/>
+      </w:pPr>
+    </w:lvl>
+    <w:lvl w:ilvl="4" w:tplc="08090019" w:tentative="1">
+      <w:start w:val="1"/>
+      <w:numFmt w:val="lowerLetter"/>
+      <w:lvlText w:val="%5."/>
+      <w:lvlJc w:val="left"/>
+      <w:pPr>
+        <w:ind w:left="3600" w:hanging="360"/>
+      </w:pPr>
+    </w:lvl>
+    <w:lvl w:ilvl="5" w:tplc="0809001B" w:tentative="1">
+      <w:start w:val="1"/>
+      <w:numFmt w:val="lowerRoman"/>
+      <w:lvlText w:val="%6."/>
+      <w:lvlJc w:val="right"/>
+      <w:pPr>
+        <w:ind w:left="4320" w:hanging="180"/>
+      </w:pPr>
+    </w:lvl>
+    <w:lvl w:ilvl="6" w:tplc="0809000F" w:tentative="1">
+      <w:start w:val="1"/>
+      <w:numFmt w:val="decimal"/>
+      <w:lvlText w:val="%7."/>
+      <w:lvlJc w:val="left"/>
+      <w:pPr>
+        <w:ind w:left="5040" w:hanging="360"/>
+      </w:pPr>
+    </w:lvl>
+    <w:lvl w:ilvl="7" w:tplc="08090019" w:tentative="1">
+      <w:start w:val="1"/>
+      <w:numFmt w:val="lowerLetter"/>
+      <w:lvlText w:val="%8."/>
+      <w:lvlJc w:val="left"/>
+      <w:pPr>
+        <w:ind w:left="5760" w:hanging="360"/>
+      </w:pPr>
+    </w:lvl>
+    <w:lvl w:ilvl="8" w:tplc="0809001B" w:tentative="1">
+      <w:start w:val="1"/>
+      <w:numFmt w:val="lowerRoman"/>
+      <w:lvlText w:val="%9."/>
+      <w:lvlJc w:val="right"/>
+      <w:pPr>
+        <w:ind w:left="6480" w:hanging="180"/>
+      </w:pPr>
+    </w:lvl>
+  </w:abstractNum>
+  <w:abstractNum w:abstractNumId="9" w15:restartNumberingAfterBreak="0">
     <w:nsid w:val="706DA703"/>
     <w:multiLevelType w:val="hybridMultilevel"/>
     <w:tmpl w:val="3BFC86B4"/>
@@ -12159,7 +13418,7 @@
       </w:pPr>
     </w:lvl>
   </w:abstractNum>
-  <w:abstractNum w:abstractNumId="7" w15:restartNumberingAfterBreak="0">
+  <w:abstractNum w:abstractNumId="10" w15:restartNumberingAfterBreak="0">
     <w:nsid w:val="72DE520C"/>
     <w:multiLevelType w:val="hybridMultilevel"/>
     <w:tmpl w:val="45FC2396"/>
@@ -12273,22 +13532,22 @@
     </w:lvl>
   </w:abstractNum>
   <w:num w:numId="1" w16cid:durableId="657921686">
-    <w:abstractNumId w:val="4"/>
+    <w:abstractNumId w:val="5"/>
   </w:num>
   <w:num w:numId="2" w16cid:durableId="428896159">
     <w:abstractNumId w:val="2"/>
   </w:num>
   <w:num w:numId="3" w16cid:durableId="947279542">
-    <w:abstractNumId w:val="5"/>
+    <w:abstractNumId w:val="6"/>
   </w:num>
   <w:num w:numId="4" w16cid:durableId="2071221621">
-    <w:abstractNumId w:val="6"/>
+    <w:abstractNumId w:val="9"/>
   </w:num>
   <w:num w:numId="5" w16cid:durableId="865213889">
     <w:abstractNumId w:val="1"/>
   </w:num>
   <w:num w:numId="6" w16cid:durableId="1049649493">
-    <w:abstractNumId w:val="7"/>
+    <w:abstractNumId w:val="10"/>
   </w:num>
   <w:num w:numId="7" w16cid:durableId="180121929">
     <w:abstractNumId w:val="0"/>
@@ -12301,6 +13560,15 @@
   </w:num>
   <w:num w:numId="9" w16cid:durableId="1665625005">
     <w:abstractNumId w:val="3"/>
+  </w:num>
+  <w:num w:numId="10" w16cid:durableId="1578395980">
+    <w:abstractNumId w:val="8"/>
+  </w:num>
+  <w:num w:numId="11" w16cid:durableId="173302245">
+    <w:abstractNumId w:val="7"/>
+  </w:num>
+  <w:num w:numId="12" w16cid:durableId="1953126316">
+    <w:abstractNumId w:val="4"/>
   </w:num>
 </w:numbering>
 </file>
@@ -12787,6 +14055,7 @@
   <w:style w:type="character" w:default="1" w:styleId="DefaultParagraphFont">
     <w:name w:val="Default Paragraph Font"/>
     <w:uiPriority w:val="1"/>
+    <w:semiHidden/>
     <w:unhideWhenUsed/>
   </w:style>
   <w:style w:type="table" w:default="1" w:styleId="TableNormal">
@@ -13416,7 +14685,7 @@
 </file>
 
 <file path=customXml/item1.xml><?xml version="1.0" encoding="utf-8"?>
-<b:Sources xmlns:b="http://schemas.openxmlformats.org/officeDocument/2006/bibliography" xmlns="http://schemas.openxmlformats.org/officeDocument/2006/bibliography" SelectedStyle="\APASixthEditionOfficeOnline.xsl" StyleName="APA" Version="6">
+<b:Sources xmlns:b="http://schemas.openxmlformats.org/officeDocument/2006/bibliography" xmlns="http://schemas.openxmlformats.org/officeDocument/2006/bibliography" SelectedStyle="\IEEE2006OfficeOnline.xsl" StyleName="IEEE" Version="2006">
   <b:Source>
     <b:Tag>Hun02</b:Tag>
     <b:SourceType>Report</b:SourceType>
@@ -13435,7 +14704,7 @@
     <b:Title>A Meta-Study of Algorithm Visualization Effectiveness. Journal of Visual Languages &amp; Computing,</b:Title>
     <b:Year>2002</b:Year>
     <b:Publisher>Hundhausen</b:Publisher>
-    <b:RefOrder>1</b:RefOrder>
+    <b:RefOrder>5</b:RefOrder>
   </b:Source>
   <b:Source>
     <b:Tag>MHB84</b:Tag>
@@ -13455,7 +14724,7 @@
     <b:Title>A system for algorithm animation, Proceedings of the 11th annual conference on Computer graphics and interactive techniques, SIGGRAPH</b:Title>
     <b:Year>1984</b:Year>
     <b:City>ACM New York, NY, USA</b:City>
-    <b:RefOrder>2</b:RefOrder>
+    <b:RefOrder>1</b:RefOrder>
   </b:Source>
   <b:Source>
     <b:Tag>Nap02</b:Tag>
@@ -13474,7 +14743,7 @@
     </b:Author>
     <b:Title>Exploring the Role of Visualization and Engagement in Computer Science Education.</b:Title>
     <b:Year>2002</b:Year>
-    <b:RefOrder>3</b:RefOrder>
+    <b:RefOrder>4</b:RefOrder>
   </b:Source>
   <b:Source>
     <b:Tag>Saj12</b:Tag>
@@ -13494,13 +14763,65 @@
     <b:Publisher>Sajko</b:Publisher>
     <b:City> Košic,Slovak</b:City>
     <b:Department>DCI FEEI TU of Košice</b:Department>
-    <b:RefOrder>4</b:RefOrder>
+    <b:RefOrder>2</b:RefOrder>
+  </b:Source>
+  <b:Source>
+    <b:Tag>Sei22</b:Tag>
+    <b:SourceType>Report</b:SourceType>
+    <b:Guid>{27ACB884-A0BA-42A3-A798-D9378D99812B}</b:Guid>
+    <b:Title>Some methods for improving data structure teaching efficiency</b:Title>
+    <b:Year>2022</b:Year>
+    <b:Publisher>Education Dimension</b:Publisher>
+    <b:Author>
+      <b:Author>
+        <b:NameList>
+          <b:Person>
+            <b:Last>Seidametova</b:Last>
+            <b:First>Zarema</b:First>
+          </b:Person>
+        </b:NameList>
+      </b:Author>
+    </b:Author>
+    <b:RefOrder>6</b:RefOrder>
+  </b:Source>
+  <b:Source>
+    <b:Tag>Eri14</b:Tag>
+    <b:SourceType>Report</b:SourceType>
+    <b:Guid>{B335480F-8D5B-426F-BA0B-A9F6D387FC3B}</b:Guid>
+    <b:Author>
+      <b:Author>
+        <b:Corporate>Erin Teo Yi Ling,  Dr. Steven Halim</b:Corporate>
+      </b:Author>
+    </b:Author>
+    <b:Title>Teaching Algorithms with Web-based Technologies</b:Title>
+    <b:Year>2014</b:Year>
+    <b:Publisher>National University of Singapore</b:Publisher>
+    <b:RefOrder>3</b:RefOrder>
+  </b:Source>
+  <b:Source xmlns:b="http://schemas.openxmlformats.org/officeDocument/2006/bibliography" xmlns="http://schemas.openxmlformats.org/officeDocument/2006/bibliography">
+    <b:Tag>Placeholder1</b:Tag>
+    <b:RefOrder>8</b:RefOrder>
+  </b:Source>
+  <b:Source>
+    <b:Tag>PJG13</b:Tag>
+    <b:SourceType>Report</b:SourceType>
+    <b:Guid>{15709312-56FA-42E6-834A-079486DEE146}</b:Guid>
+    <b:Author>
+      <b:Author>
+        <b:Corporate>P. J. Guo, Online python tutor</b:Corporate>
+      </b:Author>
+    </b:Author>
+    <b:Title>embeddable web-based program visualization for cs</b:Title>
+    <b:Year>2013</b:Year>
+    <b:Publisher>44th ACM Technical Symposium on Computer Science Education</b:Publisher>
+    <b:Pages>579-584</b:Pages>
+    <b:RefOrder>7</b:RefOrder>
   </b:Source>
 </b:Sources>
 </file>
 
 <file path=customXml/itemProps1.xml><?xml version="1.0" encoding="utf-8"?>
-<ds:datastoreItem xmlns:ds="http://schemas.openxmlformats.org/officeDocument/2006/customXml" ds:itemID="{1A253803-224B-4F8B-A5A6-3AE762D143F5}">
+<ds:datastoreItem xmlns:ds="http://schemas.openxmlformats.org/officeDocument/2006/customXml" ds:itemID="{8C8FDA7C-D7FD-44D1-A5F7-0052DB9A9188}">
   <ds:schemaRefs>
     <ds:schemaRef ds:uri="http://schemas.openxmlformats.org/officeDocument/2006/bibliography"/>
   </ds:schemaRefs>

</xml_diff>